<commit_message>
Add ticket number support
</commit_message>
<xml_diff>
--- a/ticket_generator/Perechen_voprosov_VO_-56_-_2021.docx
+++ b/ticket_generator/Perechen_voprosov_VO_-56_-_2021.docx
@@ -1,6 +1,6 @@
 
 <file path=word/document.xml><?xml version="1.0" encoding="utf-8"?>
-<w:document xmlns:wpc="http://schemas.microsoft.com/office/word/2010/wordprocessingCanvas" xmlns:cx="http://schemas.microsoft.com/office/drawing/2014/chartex" xmlns:cx1="http://schemas.microsoft.com/office/drawing/2015/9/8/chartex" xmlns:cx2="http://schemas.microsoft.com/office/drawing/2015/10/21/chartex" xmlns:cx3="http://schemas.microsoft.com/office/drawing/2016/5/9/chartex" xmlns:cx4="http://schemas.microsoft.com/office/drawing/2016/5/10/chartex" xmlns:cx5="http://schemas.microsoft.com/office/drawing/2016/5/11/chartex" xmlns:cx6="http://schemas.microsoft.com/office/drawing/2016/5/12/chartex" xmlns:cx7="http://schemas.microsoft.com/office/drawing/2016/5/13/chartex" xmlns:cx8="http://schemas.microsoft.com/office/drawing/2016/5/14/chartex" xmlns:mc="http://schemas.openxmlformats.org/markup-compatibility/2006" xmlns:aink="http://schemas.microsoft.com/office/drawing/2016/ink" xmlns:am3d="http://schemas.microsoft.com/office/drawing/2017/model3d" xmlns:o="urn:schemas-microsoft-com:office:office" xmlns:oel="http://schemas.microsoft.com/office/2019/extlst" xmlns:r="http://schemas.openxmlformats.org/officeDocument/2006/relationships" xmlns:m="http://schemas.openxmlformats.org/officeDocument/2006/math" xmlns:v="urn:schemas-microsoft-com:vml" xmlns:wp14="http://schemas.microsoft.com/office/word/2010/wordprocessingDrawing" xmlns:wp="http://schemas.openxmlformats.org/drawingml/2006/wordprocessingDrawing" xmlns:w10="urn:schemas-microsoft-com:office:word" xmlns:w="http://schemas.openxmlformats.org/wordprocessingml/2006/main" xmlns:w14="http://schemas.microsoft.com/office/word/2010/wordml" xmlns:w15="http://schemas.microsoft.com/office/word/2012/wordml" xmlns:w16cex="http://schemas.microsoft.com/office/word/2018/wordml/cex" xmlns:w16cid="http://schemas.microsoft.com/office/word/2016/wordml/cid" xmlns:w16="http://schemas.microsoft.com/office/word/2018/wordml" xmlns:w16du="http://schemas.microsoft.com/office/word/2023/wordml/word16du" xmlns:w16sdtdh="http://schemas.microsoft.com/office/word/2020/wordml/sdtdatahash" xmlns:w16se="http://schemas.microsoft.com/office/word/2015/wordml/symex" xmlns:wpg="http://schemas.microsoft.com/office/word/2010/wordprocessingGroup" xmlns:wpi="http://schemas.microsoft.com/office/word/2010/wordprocessingInk" xmlns:wne="http://schemas.microsoft.com/office/word/2006/wordml" xmlns:wps="http://schemas.microsoft.com/office/word/2010/wordprocessingShape" mc:Ignorable="w14 w15 w16se w16cid w16 w16cex w16sdtdh wp14">
+<w:document xmlns:wpc="http://schemas.microsoft.com/office/word/2010/wordprocessingCanvas" xmlns:cx="http://schemas.microsoft.com/office/drawing/2014/chartex" xmlns:cx1="http://schemas.microsoft.com/office/drawing/2015/9/8/chartex" xmlns:cx2="http://schemas.microsoft.com/office/drawing/2015/10/21/chartex" xmlns:cx3="http://schemas.microsoft.com/office/drawing/2016/5/9/chartex" xmlns:cx4="http://schemas.microsoft.com/office/drawing/2016/5/10/chartex" xmlns:cx5="http://schemas.microsoft.com/office/drawing/2016/5/11/chartex" xmlns:cx6="http://schemas.microsoft.com/office/drawing/2016/5/12/chartex" xmlns:cx7="http://schemas.microsoft.com/office/drawing/2016/5/13/chartex" xmlns:cx8="http://schemas.microsoft.com/office/drawing/2016/5/14/chartex" xmlns:mc="http://schemas.openxmlformats.org/markup-compatibility/2006" xmlns:aink="http://schemas.microsoft.com/office/drawing/2016/ink" xmlns:am3d="http://schemas.microsoft.com/office/drawing/2017/model3d" xmlns:o="urn:schemas-microsoft-com:office:office" xmlns:r="http://schemas.openxmlformats.org/officeDocument/2006/relationships" xmlns:m="http://schemas.openxmlformats.org/officeDocument/2006/math" xmlns:v="urn:schemas-microsoft-com:vml" xmlns:wp14="http://schemas.microsoft.com/office/word/2010/wordprocessingDrawing" xmlns:wp="http://schemas.openxmlformats.org/drawingml/2006/wordprocessingDrawing" xmlns:w10="urn:schemas-microsoft-com:office:word" xmlns:w="http://schemas.openxmlformats.org/wordprocessingml/2006/main" xmlns:w14="http://schemas.microsoft.com/office/word/2010/wordml" xmlns:w15="http://schemas.microsoft.com/office/word/2012/wordml" xmlns:w16cex="http://schemas.microsoft.com/office/word/2018/wordml/cex" xmlns:w16cid="http://schemas.microsoft.com/office/word/2016/wordml/cid" xmlns:w16="http://schemas.microsoft.com/office/word/2018/wordml" xmlns:w16sdtdh="http://schemas.microsoft.com/office/word/2020/wordml/sdtdatahash" xmlns:w16se="http://schemas.microsoft.com/office/word/2015/wordml/symex" xmlns:wpg="http://schemas.microsoft.com/office/word/2010/wordprocessingGroup" xmlns:wpi="http://schemas.microsoft.com/office/word/2010/wordprocessingInk" xmlns:wne="http://schemas.microsoft.com/office/word/2006/wordml" xmlns:wps="http://schemas.microsoft.com/office/word/2010/wordprocessingShape" mc:Ignorable="w14 w15 w16se w16cid w16 w16cex w16sdtdh wp14">
   <w:body>
     <w:p>
       <w:pPr>
@@ -214,6 +214,109 @@
     <w:p>
       <w:pPr>
         <w:pStyle w:val="a9"/>
+        <w:tabs>
+          <w:tab w:val="left" w:pos="791"/>
+        </w:tabs>
+        <w:spacing w:after="0" w:line="240" w:lineRule="auto"/>
+        <w:ind w:left="709"/>
+        <w:jc w:val="center"/>
+        <w:rPr>
+          <w:rFonts w:ascii="Times New Roman" w:eastAsia="Times New Roman" w:hAnsi="Times New Roman" w:cs="Times New Roman"/>
+          <w:sz w:val="28"/>
+          <w:szCs w:val="28"/>
+          <w:lang w:val="en-US" w:eastAsia="ru-RU"/>
+        </w:rPr>
+      </w:pPr>
+      <w:r>
+        <w:rPr>
+          <w:rFonts w:ascii="Times New Roman" w:eastAsia="Times New Roman" w:hAnsi="Times New Roman" w:cs="Times New Roman"/>
+          <w:sz w:val="28"/>
+          <w:szCs w:val="28"/>
+          <w:lang w:eastAsia="ru-RU"/>
+        </w:rPr>
+        <w:t>Рисунок 1 –</w:t>
+      </w:r>
+      <w:r>
+        <w:rPr>
+          <w:rFonts w:ascii="Times New Roman" w:eastAsia="Times New Roman" w:hAnsi="Times New Roman" w:cs="Times New Roman"/>
+          <w:sz w:val="28"/>
+          <w:szCs w:val="28"/>
+          <w:lang w:val="en-US" w:eastAsia="ru-RU"/>
+        </w:rPr>
+        <w:t xml:space="preserve"> </w:t>
+      </w:r>
+      <w:r>
+        <w:rPr>
+          <w:rFonts w:ascii="Segoe UI Emoji" w:eastAsia="Segoe UI Emoji" w:hAnsi="Segoe UI Emoji" w:cs="Segoe UI Emoji"/>
+          <w:sz w:val="28"/>
+          <w:szCs w:val="28"/>
+          <w:lang w:val="en-US" w:eastAsia="ru-RU"/>
+        </w:rPr>
+        <w:t>❤</w:t>
+      </w:r>
+      <w:r>
+        <w:rPr>
+          <w:rFonts w:ascii="Times New Roman" w:eastAsia="Times New Roman" w:hAnsi="Times New Roman" w:cs="Times New Roman"/>
+          <w:sz w:val="28"/>
+          <w:szCs w:val="28"/>
+          <w:lang w:val="en-US" w:eastAsia="ru-RU"/>
+        </w:rPr>
+        <w:t>️</w:t>
+      </w:r>
+      <w:r>
+        <w:rPr>
+          <w:rFonts w:ascii="Times New Roman" w:eastAsia="Times New Roman" w:hAnsi="Times New Roman" w:cs="Times New Roman"/>
+          <w:sz w:val="28"/>
+          <w:szCs w:val="28"/>
+          <w:lang w:eastAsia="ru-RU"/>
+        </w:rPr>
+        <w:t xml:space="preserve"> </w:t>
+      </w:r>
+      <w:r>
+        <w:rPr>
+          <w:rFonts w:ascii="Times New Roman" w:eastAsia="Times New Roman" w:hAnsi="Times New Roman" w:cs="Times New Roman"/>
+          <w:sz w:val="28"/>
+          <w:szCs w:val="28"/>
+          <w:lang w:val="en-US" w:eastAsia="ru-RU"/>
+        </w:rPr>
+        <w:t xml:space="preserve">Lovemaker </w:t>
+      </w:r>
+      <w:r>
+        <w:rPr>
+          <mc:AlternateContent>
+            <mc:Choice Requires="w16se">
+              <w:rFonts w:ascii="Times New Roman" w:eastAsia="Times New Roman" w:hAnsi="Times New Roman" w:cs="Times New Roman"/>
+            </mc:Choice>
+            <mc:Fallback>
+              <w:rFonts w:ascii="Segoe UI Emoji" w:eastAsia="Segoe UI Emoji" w:hAnsi="Segoe UI Emoji" w:cs="Segoe UI Emoji"/>
+            </mc:Fallback>
+          </mc:AlternateContent>
+          <w:sz w:val="28"/>
+          <w:szCs w:val="28"/>
+          <w:lang w:val="en-US" w:eastAsia="ru-RU"/>
+        </w:rPr>
+        <mc:AlternateContent>
+          <mc:Choice Requires="w16se">
+            <w16se:symEx w16se:font="Segoe UI Emoji" w16se:char="2764"/>
+          </mc:Choice>
+          <mc:Fallback>
+            <w:t>❤</w:t>
+          </mc:Fallback>
+        </mc:AlternateContent>
+      </w:r>
+      <w:r>
+        <w:rPr>
+          <w:rFonts w:ascii="Times New Roman" w:eastAsia="Times New Roman" w:hAnsi="Times New Roman" w:cs="Times New Roman"/>
+          <w:sz w:val="28"/>
+          <w:szCs w:val="28"/>
+          <w:lang w:val="en-US" w:eastAsia="ru-RU"/>
+        </w:rPr>
+        <w:t>️</w:t>
+      </w:r>
+    </w:p>
+    <w:p>
+      <w:pPr>
+        <w:pStyle w:val="a9"/>
         <w:numPr>
           <w:ilvl w:val="0"/>
           <w:numId w:val="6"/>
@@ -1192,6 +1295,7 @@
           <w:szCs w:val="28"/>
           <w:lang w:eastAsia="ru-RU"/>
         </w:rPr>
+        <w:lastRenderedPageBreak/>
         <w:t xml:space="preserve">Стиль для заголовка - Times New </w:t>
       </w:r>
       <w:proofErr w:type="spellStart"/>
@@ -1238,7 +1342,6 @@
           <w:szCs w:val="28"/>
           <w:lang w:eastAsia="ru-RU"/>
         </w:rPr>
-        <w:lastRenderedPageBreak/>
         <w:t xml:space="preserve">стиль основного текста – Times New </w:t>
       </w:r>
       <w:proofErr w:type="spellStart"/>
@@ -2226,6 +2329,7 @@
           <w:sz w:val="28"/>
           <w:szCs w:val="28"/>
         </w:rPr>
+        <w:lastRenderedPageBreak/>
         <w:t>12</w:t>
       </w:r>
       <w:r>
@@ -2278,7 +2382,6 @@
           <w:sz w:val="28"/>
           <w:szCs w:val="28"/>
         </w:rPr>
-        <w:lastRenderedPageBreak/>
         <w:t xml:space="preserve">Для обозначения логической операции «ИЛИ» в запросе используется символ |, а для логической операции «И» - &amp;. Операция "" означает, что поисковик должен искать фразу идентичную запросу, т. е. в том же падеже, числе, </w:t>
       </w:r>
       <w:proofErr w:type="spellStart"/>
@@ -3433,7 +3536,7 @@
 </file>
 
 <file path=word/endnotes.xml><?xml version="1.0" encoding="utf-8"?>
-<w:endnotes xmlns:wpc="http://schemas.microsoft.com/office/word/2010/wordprocessingCanvas" xmlns:cx="http://schemas.microsoft.com/office/drawing/2014/chartex" xmlns:cx1="http://schemas.microsoft.com/office/drawing/2015/9/8/chartex" xmlns:cx2="http://schemas.microsoft.com/office/drawing/2015/10/21/chartex" xmlns:cx3="http://schemas.microsoft.com/office/drawing/2016/5/9/chartex" xmlns:cx4="http://schemas.microsoft.com/office/drawing/2016/5/10/chartex" xmlns:cx5="http://schemas.microsoft.com/office/drawing/2016/5/11/chartex" xmlns:cx6="http://schemas.microsoft.com/office/drawing/2016/5/12/chartex" xmlns:cx7="http://schemas.microsoft.com/office/drawing/2016/5/13/chartex" xmlns:cx8="http://schemas.microsoft.com/office/drawing/2016/5/14/chartex" xmlns:mc="http://schemas.openxmlformats.org/markup-compatibility/2006" xmlns:aink="http://schemas.microsoft.com/office/drawing/2016/ink" xmlns:am3d="http://schemas.microsoft.com/office/drawing/2017/model3d" xmlns:o="urn:schemas-microsoft-com:office:office" xmlns:oel="http://schemas.microsoft.com/office/2019/extlst" xmlns:r="http://schemas.openxmlformats.org/officeDocument/2006/relationships" xmlns:m="http://schemas.openxmlformats.org/officeDocument/2006/math" xmlns:v="urn:schemas-microsoft-com:vml" xmlns:wp14="http://schemas.microsoft.com/office/word/2010/wordprocessingDrawing" xmlns:wp="http://schemas.openxmlformats.org/drawingml/2006/wordprocessingDrawing" xmlns:w10="urn:schemas-microsoft-com:office:word" xmlns:w="http://schemas.openxmlformats.org/wordprocessingml/2006/main" xmlns:w14="http://schemas.microsoft.com/office/word/2010/wordml" xmlns:w15="http://schemas.microsoft.com/office/word/2012/wordml" xmlns:w16cex="http://schemas.microsoft.com/office/word/2018/wordml/cex" xmlns:w16cid="http://schemas.microsoft.com/office/word/2016/wordml/cid" xmlns:w16="http://schemas.microsoft.com/office/word/2018/wordml" xmlns:w16du="http://schemas.microsoft.com/office/word/2023/wordml/word16du" xmlns:w16sdtdh="http://schemas.microsoft.com/office/word/2020/wordml/sdtdatahash" xmlns:w16se="http://schemas.microsoft.com/office/word/2015/wordml/symex" xmlns:wpg="http://schemas.microsoft.com/office/word/2010/wordprocessingGroup" xmlns:wpi="http://schemas.microsoft.com/office/word/2010/wordprocessingInk" xmlns:wne="http://schemas.microsoft.com/office/word/2006/wordml" xmlns:wps="http://schemas.microsoft.com/office/word/2010/wordprocessingShape" mc:Ignorable="w14 w15 w16se w16cid w16 w16cex w16sdtdh wp14">
+<w:endnotes xmlns:wpc="http://schemas.microsoft.com/office/word/2010/wordprocessingCanvas" xmlns:cx="http://schemas.microsoft.com/office/drawing/2014/chartex" xmlns:cx1="http://schemas.microsoft.com/office/drawing/2015/9/8/chartex" xmlns:cx2="http://schemas.microsoft.com/office/drawing/2015/10/21/chartex" xmlns:cx3="http://schemas.microsoft.com/office/drawing/2016/5/9/chartex" xmlns:cx4="http://schemas.microsoft.com/office/drawing/2016/5/10/chartex" xmlns:cx5="http://schemas.microsoft.com/office/drawing/2016/5/11/chartex" xmlns:cx6="http://schemas.microsoft.com/office/drawing/2016/5/12/chartex" xmlns:cx7="http://schemas.microsoft.com/office/drawing/2016/5/13/chartex" xmlns:cx8="http://schemas.microsoft.com/office/drawing/2016/5/14/chartex" xmlns:mc="http://schemas.openxmlformats.org/markup-compatibility/2006" xmlns:aink="http://schemas.microsoft.com/office/drawing/2016/ink" xmlns:am3d="http://schemas.microsoft.com/office/drawing/2017/model3d" xmlns:o="urn:schemas-microsoft-com:office:office" xmlns:r="http://schemas.openxmlformats.org/officeDocument/2006/relationships" xmlns:m="http://schemas.openxmlformats.org/officeDocument/2006/math" xmlns:v="urn:schemas-microsoft-com:vml" xmlns:wp14="http://schemas.microsoft.com/office/word/2010/wordprocessingDrawing" xmlns:wp="http://schemas.openxmlformats.org/drawingml/2006/wordprocessingDrawing" xmlns:w10="urn:schemas-microsoft-com:office:word" xmlns:w="http://schemas.openxmlformats.org/wordprocessingml/2006/main" xmlns:w14="http://schemas.microsoft.com/office/word/2010/wordml" xmlns:w15="http://schemas.microsoft.com/office/word/2012/wordml" xmlns:w16cex="http://schemas.microsoft.com/office/word/2018/wordml/cex" xmlns:w16cid="http://schemas.microsoft.com/office/word/2016/wordml/cid" xmlns:w16="http://schemas.microsoft.com/office/word/2018/wordml" xmlns:w16sdtdh="http://schemas.microsoft.com/office/word/2020/wordml/sdtdatahash" xmlns:w16se="http://schemas.microsoft.com/office/word/2015/wordml/symex" xmlns:wpg="http://schemas.microsoft.com/office/word/2010/wordprocessingGroup" xmlns:wpi="http://schemas.microsoft.com/office/word/2010/wordprocessingInk" xmlns:wne="http://schemas.microsoft.com/office/word/2006/wordml" xmlns:wps="http://schemas.microsoft.com/office/word/2010/wordprocessingShape" mc:Ignorable="w14 w15 w16se w16cid w16 w16cex w16sdtdh wp14">
   <w:endnote w:type="separator" w:id="-1">
     <w:p>
       <w:pPr>
@@ -3458,7 +3561,7 @@
 </file>
 
 <file path=word/footnotes.xml><?xml version="1.0" encoding="utf-8"?>
-<w:footnotes xmlns:wpc="http://schemas.microsoft.com/office/word/2010/wordprocessingCanvas" xmlns:cx="http://schemas.microsoft.com/office/drawing/2014/chartex" xmlns:cx1="http://schemas.microsoft.com/office/drawing/2015/9/8/chartex" xmlns:cx2="http://schemas.microsoft.com/office/drawing/2015/10/21/chartex" xmlns:cx3="http://schemas.microsoft.com/office/drawing/2016/5/9/chartex" xmlns:cx4="http://schemas.microsoft.com/office/drawing/2016/5/10/chartex" xmlns:cx5="http://schemas.microsoft.com/office/drawing/2016/5/11/chartex" xmlns:cx6="http://schemas.microsoft.com/office/drawing/2016/5/12/chartex" xmlns:cx7="http://schemas.microsoft.com/office/drawing/2016/5/13/chartex" xmlns:cx8="http://schemas.microsoft.com/office/drawing/2016/5/14/chartex" xmlns:mc="http://schemas.openxmlformats.org/markup-compatibility/2006" xmlns:aink="http://schemas.microsoft.com/office/drawing/2016/ink" xmlns:am3d="http://schemas.microsoft.com/office/drawing/2017/model3d" xmlns:o="urn:schemas-microsoft-com:office:office" xmlns:oel="http://schemas.microsoft.com/office/2019/extlst" xmlns:r="http://schemas.openxmlformats.org/officeDocument/2006/relationships" xmlns:m="http://schemas.openxmlformats.org/officeDocument/2006/math" xmlns:v="urn:schemas-microsoft-com:vml" xmlns:wp14="http://schemas.microsoft.com/office/word/2010/wordprocessingDrawing" xmlns:wp="http://schemas.openxmlformats.org/drawingml/2006/wordprocessingDrawing" xmlns:w10="urn:schemas-microsoft-com:office:word" xmlns:w="http://schemas.openxmlformats.org/wordprocessingml/2006/main" xmlns:w14="http://schemas.microsoft.com/office/word/2010/wordml" xmlns:w15="http://schemas.microsoft.com/office/word/2012/wordml" xmlns:w16cex="http://schemas.microsoft.com/office/word/2018/wordml/cex" xmlns:w16cid="http://schemas.microsoft.com/office/word/2016/wordml/cid" xmlns:w16="http://schemas.microsoft.com/office/word/2018/wordml" xmlns:w16du="http://schemas.microsoft.com/office/word/2023/wordml/word16du" xmlns:w16sdtdh="http://schemas.microsoft.com/office/word/2020/wordml/sdtdatahash" xmlns:w16se="http://schemas.microsoft.com/office/word/2015/wordml/symex" xmlns:wpg="http://schemas.microsoft.com/office/word/2010/wordprocessingGroup" xmlns:wpi="http://schemas.microsoft.com/office/word/2010/wordprocessingInk" xmlns:wne="http://schemas.microsoft.com/office/word/2006/wordml" xmlns:wps="http://schemas.microsoft.com/office/word/2010/wordprocessingShape" mc:Ignorable="w14 w15 w16se w16cid w16 w16cex w16sdtdh wp14">
+<w:footnotes xmlns:wpc="http://schemas.microsoft.com/office/word/2010/wordprocessingCanvas" xmlns:cx="http://schemas.microsoft.com/office/drawing/2014/chartex" xmlns:cx1="http://schemas.microsoft.com/office/drawing/2015/9/8/chartex" xmlns:cx2="http://schemas.microsoft.com/office/drawing/2015/10/21/chartex" xmlns:cx3="http://schemas.microsoft.com/office/drawing/2016/5/9/chartex" xmlns:cx4="http://schemas.microsoft.com/office/drawing/2016/5/10/chartex" xmlns:cx5="http://schemas.microsoft.com/office/drawing/2016/5/11/chartex" xmlns:cx6="http://schemas.microsoft.com/office/drawing/2016/5/12/chartex" xmlns:cx7="http://schemas.microsoft.com/office/drawing/2016/5/13/chartex" xmlns:cx8="http://schemas.microsoft.com/office/drawing/2016/5/14/chartex" xmlns:mc="http://schemas.openxmlformats.org/markup-compatibility/2006" xmlns:aink="http://schemas.microsoft.com/office/drawing/2016/ink" xmlns:am3d="http://schemas.microsoft.com/office/drawing/2017/model3d" xmlns:o="urn:schemas-microsoft-com:office:office" xmlns:r="http://schemas.openxmlformats.org/officeDocument/2006/relationships" xmlns:m="http://schemas.openxmlformats.org/officeDocument/2006/math" xmlns:v="urn:schemas-microsoft-com:vml" xmlns:wp14="http://schemas.microsoft.com/office/word/2010/wordprocessingDrawing" xmlns:wp="http://schemas.openxmlformats.org/drawingml/2006/wordprocessingDrawing" xmlns:w10="urn:schemas-microsoft-com:office:word" xmlns:w="http://schemas.openxmlformats.org/wordprocessingml/2006/main" xmlns:w14="http://schemas.microsoft.com/office/word/2010/wordml" xmlns:w15="http://schemas.microsoft.com/office/word/2012/wordml" xmlns:w16cex="http://schemas.microsoft.com/office/word/2018/wordml/cex" xmlns:w16cid="http://schemas.microsoft.com/office/word/2016/wordml/cid" xmlns:w16="http://schemas.microsoft.com/office/word/2018/wordml" xmlns:w16sdtdh="http://schemas.microsoft.com/office/word/2020/wordml/sdtdatahash" xmlns:w16se="http://schemas.microsoft.com/office/word/2015/wordml/symex" xmlns:wpg="http://schemas.microsoft.com/office/word/2010/wordprocessingGroup" xmlns:wpi="http://schemas.microsoft.com/office/word/2010/wordprocessingInk" xmlns:wne="http://schemas.microsoft.com/office/word/2006/wordml" xmlns:wps="http://schemas.microsoft.com/office/word/2010/wordprocessingShape" mc:Ignorable="w14 w15 w16se w16cid w16 w16cex w16sdtdh wp14">
   <w:footnote w:type="separator" w:id="-1">
     <w:p>
       <w:pPr>
@@ -3483,7 +3586,7 @@
 </file>
 
 <file path=word/header1.xml><?xml version="1.0" encoding="utf-8"?>
-<w:hdr xmlns:wpc="http://schemas.microsoft.com/office/word/2010/wordprocessingCanvas" xmlns:cx="http://schemas.microsoft.com/office/drawing/2014/chartex" xmlns:cx1="http://schemas.microsoft.com/office/drawing/2015/9/8/chartex" xmlns:cx2="http://schemas.microsoft.com/office/drawing/2015/10/21/chartex" xmlns:cx3="http://schemas.microsoft.com/office/drawing/2016/5/9/chartex" xmlns:cx4="http://schemas.microsoft.com/office/drawing/2016/5/10/chartex" xmlns:cx5="http://schemas.microsoft.com/office/drawing/2016/5/11/chartex" xmlns:cx6="http://schemas.microsoft.com/office/drawing/2016/5/12/chartex" xmlns:cx7="http://schemas.microsoft.com/office/drawing/2016/5/13/chartex" xmlns:cx8="http://schemas.microsoft.com/office/drawing/2016/5/14/chartex" xmlns:mc="http://schemas.openxmlformats.org/markup-compatibility/2006" xmlns:aink="http://schemas.microsoft.com/office/drawing/2016/ink" xmlns:am3d="http://schemas.microsoft.com/office/drawing/2017/model3d" xmlns:o="urn:schemas-microsoft-com:office:office" xmlns:oel="http://schemas.microsoft.com/office/2019/extlst" xmlns:r="http://schemas.openxmlformats.org/officeDocument/2006/relationships" xmlns:m="http://schemas.openxmlformats.org/officeDocument/2006/math" xmlns:v="urn:schemas-microsoft-com:vml" xmlns:wp14="http://schemas.microsoft.com/office/word/2010/wordprocessingDrawing" xmlns:wp="http://schemas.openxmlformats.org/drawingml/2006/wordprocessingDrawing" xmlns:w10="urn:schemas-microsoft-com:office:word" xmlns:w="http://schemas.openxmlformats.org/wordprocessingml/2006/main" xmlns:w14="http://schemas.microsoft.com/office/word/2010/wordml" xmlns:w15="http://schemas.microsoft.com/office/word/2012/wordml" xmlns:w16cex="http://schemas.microsoft.com/office/word/2018/wordml/cex" xmlns:w16cid="http://schemas.microsoft.com/office/word/2016/wordml/cid" xmlns:w16="http://schemas.microsoft.com/office/word/2018/wordml" xmlns:w16du="http://schemas.microsoft.com/office/word/2023/wordml/word16du" xmlns:w16sdtdh="http://schemas.microsoft.com/office/word/2020/wordml/sdtdatahash" xmlns:w16se="http://schemas.microsoft.com/office/word/2015/wordml/symex" xmlns:wpg="http://schemas.microsoft.com/office/word/2010/wordprocessingGroup" xmlns:wpi="http://schemas.microsoft.com/office/word/2010/wordprocessingInk" xmlns:wne="http://schemas.microsoft.com/office/word/2006/wordml" xmlns:wps="http://schemas.microsoft.com/office/word/2010/wordprocessingShape" mc:Ignorable="w14 w15 w16se w16cid w16 w16cex w16sdtdh wp14">
+<w:hdr xmlns:wpc="http://schemas.microsoft.com/office/word/2010/wordprocessingCanvas" xmlns:cx="http://schemas.microsoft.com/office/drawing/2014/chartex" xmlns:cx1="http://schemas.microsoft.com/office/drawing/2015/9/8/chartex" xmlns:cx2="http://schemas.microsoft.com/office/drawing/2015/10/21/chartex" xmlns:cx3="http://schemas.microsoft.com/office/drawing/2016/5/9/chartex" xmlns:cx4="http://schemas.microsoft.com/office/drawing/2016/5/10/chartex" xmlns:cx5="http://schemas.microsoft.com/office/drawing/2016/5/11/chartex" xmlns:cx6="http://schemas.microsoft.com/office/drawing/2016/5/12/chartex" xmlns:cx7="http://schemas.microsoft.com/office/drawing/2016/5/13/chartex" xmlns:cx8="http://schemas.microsoft.com/office/drawing/2016/5/14/chartex" xmlns:mc="http://schemas.openxmlformats.org/markup-compatibility/2006" xmlns:aink="http://schemas.microsoft.com/office/drawing/2016/ink" xmlns:am3d="http://schemas.microsoft.com/office/drawing/2017/model3d" xmlns:o="urn:schemas-microsoft-com:office:office" xmlns:r="http://schemas.openxmlformats.org/officeDocument/2006/relationships" xmlns:m="http://schemas.openxmlformats.org/officeDocument/2006/math" xmlns:v="urn:schemas-microsoft-com:vml" xmlns:wp14="http://schemas.microsoft.com/office/word/2010/wordprocessingDrawing" xmlns:wp="http://schemas.openxmlformats.org/drawingml/2006/wordprocessingDrawing" xmlns:w10="urn:schemas-microsoft-com:office:word" xmlns:w="http://schemas.openxmlformats.org/wordprocessingml/2006/main" xmlns:w14="http://schemas.microsoft.com/office/word/2010/wordml" xmlns:w15="http://schemas.microsoft.com/office/word/2012/wordml" xmlns:w16cex="http://schemas.microsoft.com/office/word/2018/wordml/cex" xmlns:w16cid="http://schemas.microsoft.com/office/word/2016/wordml/cid" xmlns:w16="http://schemas.microsoft.com/office/word/2018/wordml" xmlns:w16sdtdh="http://schemas.microsoft.com/office/word/2020/wordml/sdtdatahash" xmlns:w16se="http://schemas.microsoft.com/office/word/2015/wordml/symex" xmlns:wpg="http://schemas.microsoft.com/office/word/2010/wordprocessingGroup" xmlns:wpi="http://schemas.microsoft.com/office/word/2010/wordprocessingInk" xmlns:wne="http://schemas.microsoft.com/office/word/2006/wordml" xmlns:wps="http://schemas.microsoft.com/office/word/2010/wordprocessingShape" mc:Ignorable="w14 w15 w16se w16cid w16 w16cex w16sdtdh wp14">
   <w:sdt>
     <w:sdtPr>
       <w:id w:val="-739182865"/>
@@ -3558,7 +3661,7 @@
 </file>
 
 <file path=word/numbering.xml><?xml version="1.0" encoding="utf-8"?>
-<w:numbering xmlns:wpc="http://schemas.microsoft.com/office/word/2010/wordprocessingCanvas" xmlns:cx="http://schemas.microsoft.com/office/drawing/2014/chartex" xmlns:cx1="http://schemas.microsoft.com/office/drawing/2015/9/8/chartex" xmlns:cx2="http://schemas.microsoft.com/office/drawing/2015/10/21/chartex" xmlns:cx3="http://schemas.microsoft.com/office/drawing/2016/5/9/chartex" xmlns:cx4="http://schemas.microsoft.com/office/drawing/2016/5/10/chartex" xmlns:cx5="http://schemas.microsoft.com/office/drawing/2016/5/11/chartex" xmlns:cx6="http://schemas.microsoft.com/office/drawing/2016/5/12/chartex" xmlns:cx7="http://schemas.microsoft.com/office/drawing/2016/5/13/chartex" xmlns:cx8="http://schemas.microsoft.com/office/drawing/2016/5/14/chartex" xmlns:mc="http://schemas.openxmlformats.org/markup-compatibility/2006" xmlns:aink="http://schemas.microsoft.com/office/drawing/2016/ink" xmlns:am3d="http://schemas.microsoft.com/office/drawing/2017/model3d" xmlns:o="urn:schemas-microsoft-com:office:office" xmlns:oel="http://schemas.microsoft.com/office/2019/extlst" xmlns:r="http://schemas.openxmlformats.org/officeDocument/2006/relationships" xmlns:m="http://schemas.openxmlformats.org/officeDocument/2006/math" xmlns:v="urn:schemas-microsoft-com:vml" xmlns:wp14="http://schemas.microsoft.com/office/word/2010/wordprocessingDrawing" xmlns:wp="http://schemas.openxmlformats.org/drawingml/2006/wordprocessingDrawing" xmlns:w10="urn:schemas-microsoft-com:office:word" xmlns:w="http://schemas.openxmlformats.org/wordprocessingml/2006/main" xmlns:w14="http://schemas.microsoft.com/office/word/2010/wordml" xmlns:w15="http://schemas.microsoft.com/office/word/2012/wordml" xmlns:w16cex="http://schemas.microsoft.com/office/word/2018/wordml/cex" xmlns:w16cid="http://schemas.microsoft.com/office/word/2016/wordml/cid" xmlns:w16="http://schemas.microsoft.com/office/word/2018/wordml" xmlns:w16du="http://schemas.microsoft.com/office/word/2023/wordml/word16du" xmlns:w16sdtdh="http://schemas.microsoft.com/office/word/2020/wordml/sdtdatahash" xmlns:w16se="http://schemas.microsoft.com/office/word/2015/wordml/symex" xmlns:wpg="http://schemas.microsoft.com/office/word/2010/wordprocessingGroup" xmlns:wpi="http://schemas.microsoft.com/office/word/2010/wordprocessingInk" xmlns:wne="http://schemas.microsoft.com/office/word/2006/wordml" xmlns:wps="http://schemas.microsoft.com/office/word/2010/wordprocessingShape" mc:Ignorable="w14 w15 w16se w16cid w16 w16cex w16sdtdh wp14">
+<w:numbering xmlns:wpc="http://schemas.microsoft.com/office/word/2010/wordprocessingCanvas" xmlns:cx="http://schemas.microsoft.com/office/drawing/2014/chartex" xmlns:cx1="http://schemas.microsoft.com/office/drawing/2015/9/8/chartex" xmlns:cx2="http://schemas.microsoft.com/office/drawing/2015/10/21/chartex" xmlns:cx3="http://schemas.microsoft.com/office/drawing/2016/5/9/chartex" xmlns:cx4="http://schemas.microsoft.com/office/drawing/2016/5/10/chartex" xmlns:cx5="http://schemas.microsoft.com/office/drawing/2016/5/11/chartex" xmlns:cx6="http://schemas.microsoft.com/office/drawing/2016/5/12/chartex" xmlns:cx7="http://schemas.microsoft.com/office/drawing/2016/5/13/chartex" xmlns:cx8="http://schemas.microsoft.com/office/drawing/2016/5/14/chartex" xmlns:mc="http://schemas.openxmlformats.org/markup-compatibility/2006" xmlns:aink="http://schemas.microsoft.com/office/drawing/2016/ink" xmlns:am3d="http://schemas.microsoft.com/office/drawing/2017/model3d" xmlns:o="urn:schemas-microsoft-com:office:office" xmlns:r="http://schemas.openxmlformats.org/officeDocument/2006/relationships" xmlns:m="http://schemas.openxmlformats.org/officeDocument/2006/math" xmlns:v="urn:schemas-microsoft-com:vml" xmlns:wp14="http://schemas.microsoft.com/office/word/2010/wordprocessingDrawing" xmlns:wp="http://schemas.openxmlformats.org/drawingml/2006/wordprocessingDrawing" xmlns:w10="urn:schemas-microsoft-com:office:word" xmlns:w="http://schemas.openxmlformats.org/wordprocessingml/2006/main" xmlns:w14="http://schemas.microsoft.com/office/word/2010/wordml" xmlns:w15="http://schemas.microsoft.com/office/word/2012/wordml" xmlns:w16cex="http://schemas.microsoft.com/office/word/2018/wordml/cex" xmlns:w16cid="http://schemas.microsoft.com/office/word/2016/wordml/cid" xmlns:w16="http://schemas.microsoft.com/office/word/2018/wordml" xmlns:w16sdtdh="http://schemas.microsoft.com/office/word/2020/wordml/sdtdatahash" xmlns:w16se="http://schemas.microsoft.com/office/word/2015/wordml/symex" xmlns:wpg="http://schemas.microsoft.com/office/word/2010/wordprocessingGroup" xmlns:wpi="http://schemas.microsoft.com/office/word/2010/wordprocessingInk" xmlns:wne="http://schemas.microsoft.com/office/word/2006/wordml" xmlns:wps="http://schemas.microsoft.com/office/word/2010/wordprocessingShape" mc:Ignorable="w14 w15 w16se w16cid w16 w16cex w16sdtdh wp14">
   <w:abstractNum w:abstractNumId="0" w15:restartNumberingAfterBreak="0">
     <w:nsid w:val="011E16FB"/>
     <w:multiLevelType w:val="hybridMultilevel"/>
@@ -4189,25 +4292,25 @@
       </w:pPr>
     </w:lvl>
   </w:abstractNum>
-  <w:num w:numId="1" w16cid:durableId="1702321029">
+  <w:num w:numId="1">
     <w:abstractNumId w:val="6"/>
   </w:num>
-  <w:num w:numId="2" w16cid:durableId="1563830237">
+  <w:num w:numId="2">
     <w:abstractNumId w:val="3"/>
   </w:num>
-  <w:num w:numId="3" w16cid:durableId="1218010468">
+  <w:num w:numId="3">
     <w:abstractNumId w:val="0"/>
   </w:num>
-  <w:num w:numId="4" w16cid:durableId="1956213863">
+  <w:num w:numId="4">
     <w:abstractNumId w:val="4"/>
   </w:num>
-  <w:num w:numId="5" w16cid:durableId="979336554">
+  <w:num w:numId="5">
     <w:abstractNumId w:val="1"/>
   </w:num>
-  <w:num w:numId="6" w16cid:durableId="918367901">
+  <w:num w:numId="6">
     <w:abstractNumId w:val="5"/>
   </w:num>
-  <w:num w:numId="7" w16cid:durableId="1096554387">
+  <w:num w:numId="7">
     <w:abstractNumId w:val="2"/>
   </w:num>
 </w:numbering>

</xml_diff>

<commit_message>
Add table export support
</commit_message>
<xml_diff>
--- a/ticket_generator/Perechen_voprosov_VO_-56_-_2021.docx
+++ b/ticket_generator/Perechen_voprosov_VO_-56_-_2021.docx
@@ -680,6 +680,452 @@
     </w:p>
     <w:p>
       <w:pPr>
+        <w:spacing w:after="0" w:line="240" w:lineRule="auto"/>
+        <w:ind w:left="709"/>
+        <w:contextualSpacing/>
+        <w:jc w:val="center"/>
+        <w:rPr>
+          <w:rFonts w:ascii="Times New Roman" w:eastAsia="Times New Roman" w:hAnsi="Times New Roman" w:cs="Times New Roman"/>
+          <w:snapToGrid w:val="0"/>
+          <w:color w:val="000000"/>
+          <w:sz w:val="28"/>
+          <w:szCs w:val="28"/>
+          <w:lang w:eastAsia="ru-RU"/>
+        </w:rPr>
+      </w:pPr>
+      <w:r>
+        <w:rPr>
+          <w:rFonts w:ascii="Times New Roman" w:eastAsia="Times New Roman" w:hAnsi="Times New Roman" w:cs="Times New Roman"/>
+          <w:sz w:val="28"/>
+          <w:szCs w:val="28"/>
+          <w:lang w:eastAsia="ru-RU"/>
+        </w:rPr>
+        <w:t>Таблица кайфа</w:t>
+      </w:r>
+    </w:p>
+    <w:tbl>
+      <w:tblPr>
+        <w:tblStyle w:val="aa"/>
+        <w:tblW w:w="0" w:type="auto"/>
+        <w:tblInd w:w="709" w:type="dxa"/>
+        <w:tblLook w:val="04A0" w:firstRow="1" w:lastRow="0" w:firstColumn="1" w:lastColumn="0" w:noHBand="0" w:noVBand="1"/>
+      </w:tblPr>
+      <w:tblGrid>
+        <w:gridCol w:w="4574"/>
+        <w:gridCol w:w="4574"/>
+      </w:tblGrid>
+      <w:tr>
+        <w:tc>
+          <w:tcPr>
+            <w:tcW w:w="4574" w:type="dxa"/>
+          </w:tcPr>
+          <w:p>
+            <w:pPr>
+              <w:tabs>
+                <w:tab w:val="center" w:pos="2180"/>
+              </w:tabs>
+              <w:contextualSpacing/>
+              <w:jc w:val="center"/>
+              <w:rPr>
+                <w:rFonts w:ascii="Times New Roman" w:eastAsia="Times New Roman" w:hAnsi="Times New Roman" w:cs="Times New Roman"/>
+                <w:snapToGrid w:val="0"/>
+                <w:color w:val="000000"/>
+                <w:sz w:val="28"/>
+                <w:szCs w:val="28"/>
+                <w:lang w:eastAsia="ru-RU"/>
+              </w:rPr>
+            </w:pPr>
+            <w:r>
+              <w:rPr>
+                <w:rFonts w:ascii="Times New Roman" w:eastAsia="Times New Roman" w:hAnsi="Times New Roman" w:cs="Times New Roman"/>
+                <w:snapToGrid w:val="0"/>
+                <w:color w:val="000000"/>
+                <w:sz w:val="28"/>
+                <w:szCs w:val="28"/>
+                <w:lang w:eastAsia="ru-RU"/>
+              </w:rPr>
+              <w:t>Кайф</w:t>
+            </w:r>
+          </w:p>
+        </w:tc>
+        <w:tc>
+          <w:tcPr>
+            <w:tcW w:w="4574" w:type="dxa"/>
+          </w:tcPr>
+          <w:p>
+            <w:pPr>
+              <w:contextualSpacing/>
+              <w:jc w:val="center"/>
+              <w:rPr>
+                <w:rFonts w:ascii="Times New Roman" w:eastAsia="Times New Roman" w:hAnsi="Times New Roman" w:cs="Times New Roman"/>
+                <w:snapToGrid w:val="0"/>
+                <w:color w:val="000000"/>
+                <w:sz w:val="28"/>
+                <w:szCs w:val="28"/>
+                <w:lang w:eastAsia="ru-RU"/>
+              </w:rPr>
+            </w:pPr>
+            <w:r>
+              <w:rPr>
+                <w:rFonts w:ascii="Times New Roman" w:eastAsia="Times New Roman" w:hAnsi="Times New Roman" w:cs="Times New Roman"/>
+                <w:snapToGrid w:val="0"/>
+                <w:color w:val="000000"/>
+                <w:sz w:val="28"/>
+                <w:szCs w:val="28"/>
+                <w:lang w:eastAsia="ru-RU"/>
+              </w:rPr>
+              <w:t>Не кайф</w:t>
+            </w:r>
+          </w:p>
+        </w:tc>
+      </w:tr>
+      <w:tr>
+        <w:tc>
+          <w:tcPr>
+            <w:tcW w:w="4574" w:type="dxa"/>
+          </w:tcPr>
+          <w:p>
+            <w:pPr>
+              <w:contextualSpacing/>
+              <w:jc w:val="center"/>
+              <w:rPr>
+                <w:rFonts w:ascii="Times New Roman" w:eastAsia="Times New Roman" w:hAnsi="Times New Roman" w:cs="Times New Roman"/>
+                <w:snapToGrid w:val="0"/>
+                <w:color w:val="000000"/>
+                <w:sz w:val="28"/>
+                <w:szCs w:val="28"/>
+                <w:lang w:eastAsia="ru-RU"/>
+              </w:rPr>
+            </w:pPr>
+            <w:r>
+              <w:rPr>
+                <w:rFonts w:ascii="Times New Roman" w:eastAsia="Times New Roman" w:hAnsi="Times New Roman" w:cs="Times New Roman"/>
+                <w:snapToGrid w:val="0"/>
+                <w:color w:val="000000"/>
+                <w:sz w:val="28"/>
+                <w:szCs w:val="28"/>
+                <w:lang w:eastAsia="ru-RU"/>
+              </w:rPr>
+              <w:t>Писать на флаттере</w:t>
+            </w:r>
+          </w:p>
+        </w:tc>
+        <w:tc>
+          <w:tcPr>
+            <w:tcW w:w="4574" w:type="dxa"/>
+          </w:tcPr>
+          <w:p>
+            <w:pPr>
+              <w:contextualSpacing/>
+              <w:jc w:val="center"/>
+              <w:rPr>
+                <w:rFonts w:ascii="Times New Roman" w:eastAsia="Times New Roman" w:hAnsi="Times New Roman" w:cs="Times New Roman"/>
+                <w:snapToGrid w:val="0"/>
+                <w:color w:val="000000"/>
+                <w:sz w:val="28"/>
+                <w:szCs w:val="28"/>
+                <w:lang w:val="en-US" w:eastAsia="ru-RU"/>
+              </w:rPr>
+            </w:pPr>
+            <w:r>
+              <w:rPr>
+                <w:rFonts w:ascii="Times New Roman" w:eastAsia="Times New Roman" w:hAnsi="Times New Roman" w:cs="Times New Roman"/>
+                <w:snapToGrid w:val="0"/>
+                <w:color w:val="000000"/>
+                <w:sz w:val="28"/>
+                <w:szCs w:val="28"/>
+                <w:lang w:eastAsia="ru-RU"/>
+              </w:rPr>
+              <w:t xml:space="preserve">Писать на </w:t>
+            </w:r>
+            <w:r>
+              <w:rPr>
+                <w:rFonts w:ascii="Times New Roman" w:eastAsia="Times New Roman" w:hAnsi="Times New Roman" w:cs="Times New Roman"/>
+                <w:snapToGrid w:val="0"/>
+                <w:color w:val="000000"/>
+                <w:sz w:val="28"/>
+                <w:szCs w:val="28"/>
+                <w:lang w:val="en-US" w:eastAsia="ru-RU"/>
+              </w:rPr>
+              <w:t>C#</w:t>
+            </w:r>
+          </w:p>
+        </w:tc>
+      </w:tr>
+      <w:tr>
+        <w:tc>
+          <w:tcPr>
+            <w:tcW w:w="4574" w:type="dxa"/>
+          </w:tcPr>
+          <w:p>
+            <w:pPr>
+              <w:contextualSpacing/>
+              <w:jc w:val="center"/>
+              <w:rPr>
+                <w:rFonts w:ascii="Times New Roman" w:eastAsia="Times New Roman" w:hAnsi="Times New Roman" w:cs="Times New Roman"/>
+                <w:snapToGrid w:val="0"/>
+                <w:color w:val="000000"/>
+                <w:sz w:val="28"/>
+                <w:szCs w:val="28"/>
+                <w:lang w:eastAsia="ru-RU"/>
+              </w:rPr>
+            </w:pPr>
+            <w:r>
+              <w:rPr>
+                <w:rFonts w:ascii="Times New Roman" w:eastAsia="Times New Roman" w:hAnsi="Times New Roman" w:cs="Times New Roman"/>
+                <w:snapToGrid w:val="0"/>
+                <w:color w:val="000000"/>
+                <w:sz w:val="28"/>
+                <w:szCs w:val="28"/>
+                <w:lang w:eastAsia="ru-RU"/>
+              </w:rPr>
+              <w:t xml:space="preserve">Работать </w:t>
+            </w:r>
+            <w:r>
+              <w:rPr>
+                <w:rFonts w:ascii="Times New Roman" w:eastAsia="Times New Roman" w:hAnsi="Times New Roman" w:cs="Times New Roman"/>
+                <w:snapToGrid w:val="0"/>
+                <w:color w:val="000000"/>
+                <w:sz w:val="28"/>
+                <w:szCs w:val="28"/>
+                <w:lang w:val="en-US" w:eastAsia="ru-RU"/>
+              </w:rPr>
+              <w:t>c</w:t>
+            </w:r>
+            <w:r>
+              <w:rPr>
+                <w:rFonts w:ascii="Times New Roman" w:eastAsia="Times New Roman" w:hAnsi="Times New Roman" w:cs="Times New Roman"/>
+                <w:snapToGrid w:val="0"/>
+                <w:color w:val="000000"/>
+                <w:sz w:val="28"/>
+                <w:szCs w:val="28"/>
+                <w:lang w:eastAsia="ru-RU"/>
+              </w:rPr>
+              <w:t xml:space="preserve"> </w:t>
+            </w:r>
+            <w:r>
+              <w:rPr>
+                <w:rFonts w:ascii="Times New Roman" w:eastAsia="Times New Roman" w:hAnsi="Times New Roman" w:cs="Times New Roman"/>
+                <w:snapToGrid w:val="0"/>
+                <w:color w:val="000000"/>
+                <w:sz w:val="28"/>
+                <w:szCs w:val="28"/>
+                <w:lang w:val="en-US" w:eastAsia="ru-RU"/>
+              </w:rPr>
+              <w:t>word</w:t>
+            </w:r>
+            <w:r>
+              <w:rPr>
+                <w:rFonts w:ascii="Times New Roman" w:eastAsia="Times New Roman" w:hAnsi="Times New Roman" w:cs="Times New Roman"/>
+                <w:snapToGrid w:val="0"/>
+                <w:color w:val="000000"/>
+                <w:sz w:val="28"/>
+                <w:szCs w:val="28"/>
+                <w:lang w:eastAsia="ru-RU"/>
+              </w:rPr>
+              <w:t xml:space="preserve"> </w:t>
+            </w:r>
+            <w:r>
+              <w:rPr>
+                <w:rFonts w:ascii="Times New Roman" w:eastAsia="Times New Roman" w:hAnsi="Times New Roman" w:cs="Times New Roman"/>
+                <w:snapToGrid w:val="0"/>
+                <w:color w:val="000000"/>
+                <w:sz w:val="28"/>
+                <w:szCs w:val="28"/>
+                <w:lang w:eastAsia="ru-RU"/>
+              </w:rPr>
+              <w:t xml:space="preserve">на </w:t>
+            </w:r>
+            <w:r>
+              <w:rPr>
+                <w:rFonts w:ascii="Times New Roman" w:eastAsia="Times New Roman" w:hAnsi="Times New Roman" w:cs="Times New Roman"/>
+                <w:snapToGrid w:val="0"/>
+                <w:color w:val="000000"/>
+                <w:sz w:val="28"/>
+                <w:szCs w:val="28"/>
+                <w:lang w:val="en-US" w:eastAsia="ru-RU"/>
+              </w:rPr>
+              <w:t>C</w:t>
+            </w:r>
+            <w:r>
+              <w:rPr>
+                <w:rFonts w:ascii="Times New Roman" w:eastAsia="Times New Roman" w:hAnsi="Times New Roman" w:cs="Times New Roman"/>
+                <w:snapToGrid w:val="0"/>
+                <w:color w:val="000000"/>
+                <w:sz w:val="28"/>
+                <w:szCs w:val="28"/>
+                <w:lang w:eastAsia="ru-RU"/>
+              </w:rPr>
+              <w:t>#</w:t>
+            </w:r>
+          </w:p>
+        </w:tc>
+        <w:tc>
+          <w:tcPr>
+            <w:tcW w:w="4574" w:type="dxa"/>
+          </w:tcPr>
+          <w:p>
+            <w:pPr>
+              <w:contextualSpacing/>
+              <w:jc w:val="center"/>
+              <w:rPr>
+                <w:rFonts w:ascii="Times New Roman" w:eastAsia="Times New Roman" w:hAnsi="Times New Roman" w:cs="Times New Roman"/>
+                <w:snapToGrid w:val="0"/>
+                <w:color w:val="000000"/>
+                <w:sz w:val="28"/>
+                <w:szCs w:val="28"/>
+                <w:lang w:eastAsia="ru-RU"/>
+              </w:rPr>
+            </w:pPr>
+            <w:r>
+              <w:rPr>
+                <w:rFonts w:ascii="Times New Roman" w:eastAsia="Times New Roman" w:hAnsi="Times New Roman" w:cs="Times New Roman"/>
+                <w:snapToGrid w:val="0"/>
+                <w:color w:val="000000"/>
+                <w:sz w:val="28"/>
+                <w:szCs w:val="28"/>
+                <w:lang w:eastAsia="ru-RU"/>
+              </w:rPr>
+              <w:t xml:space="preserve">Работать </w:t>
+            </w:r>
+            <w:r>
+              <w:rPr>
+                <w:rFonts w:ascii="Times New Roman" w:eastAsia="Times New Roman" w:hAnsi="Times New Roman" w:cs="Times New Roman"/>
+                <w:snapToGrid w:val="0"/>
+                <w:color w:val="000000"/>
+                <w:sz w:val="28"/>
+                <w:szCs w:val="28"/>
+                <w:lang w:val="en-US" w:eastAsia="ru-RU"/>
+              </w:rPr>
+              <w:t>c</w:t>
+            </w:r>
+            <w:r>
+              <w:rPr>
+                <w:rFonts w:ascii="Times New Roman" w:eastAsia="Times New Roman" w:hAnsi="Times New Roman" w:cs="Times New Roman"/>
+                <w:snapToGrid w:val="0"/>
+                <w:color w:val="000000"/>
+                <w:sz w:val="28"/>
+                <w:szCs w:val="28"/>
+                <w:lang w:eastAsia="ru-RU"/>
+              </w:rPr>
+              <w:t xml:space="preserve"> </w:t>
+            </w:r>
+            <w:r>
+              <w:rPr>
+                <w:rFonts w:ascii="Times New Roman" w:eastAsia="Times New Roman" w:hAnsi="Times New Roman" w:cs="Times New Roman"/>
+                <w:snapToGrid w:val="0"/>
+                <w:color w:val="000000"/>
+                <w:sz w:val="28"/>
+                <w:szCs w:val="28"/>
+                <w:lang w:val="en-US" w:eastAsia="ru-RU"/>
+              </w:rPr>
+              <w:t>word</w:t>
+            </w:r>
+            <w:r>
+              <w:rPr>
+                <w:rFonts w:ascii="Times New Roman" w:eastAsia="Times New Roman" w:hAnsi="Times New Roman" w:cs="Times New Roman"/>
+                <w:snapToGrid w:val="0"/>
+                <w:color w:val="000000"/>
+                <w:sz w:val="28"/>
+                <w:szCs w:val="28"/>
+                <w:lang w:eastAsia="ru-RU"/>
+              </w:rPr>
+              <w:t xml:space="preserve"> </w:t>
+            </w:r>
+            <w:r>
+              <w:rPr>
+                <w:rFonts w:ascii="Times New Roman" w:eastAsia="Times New Roman" w:hAnsi="Times New Roman" w:cs="Times New Roman"/>
+                <w:snapToGrid w:val="0"/>
+                <w:color w:val="000000"/>
+                <w:sz w:val="28"/>
+                <w:szCs w:val="28"/>
+                <w:lang w:eastAsia="ru-RU"/>
+              </w:rPr>
+              <w:t>на флаттере</w:t>
+            </w:r>
+          </w:p>
+        </w:tc>
+      </w:tr>
+      <w:tr>
+        <w:tc>
+          <w:tcPr>
+            <w:tcW w:w="4574" w:type="dxa"/>
+          </w:tcPr>
+          <w:p>
+            <w:pPr>
+              <w:contextualSpacing/>
+              <w:jc w:val="center"/>
+              <w:rPr>
+                <w:rFonts w:ascii="Times New Roman" w:eastAsia="Times New Roman" w:hAnsi="Times New Roman" w:cs="Times New Roman"/>
+                <w:snapToGrid w:val="0"/>
+                <w:color w:val="000000"/>
+                <w:sz w:val="28"/>
+                <w:szCs w:val="28"/>
+                <w:lang w:eastAsia="ru-RU"/>
+              </w:rPr>
+            </w:pPr>
+            <w:r>
+              <w:rPr>
+                <w:rFonts w:ascii="Times New Roman" w:eastAsia="Times New Roman" w:hAnsi="Times New Roman" w:cs="Times New Roman"/>
+                <w:snapToGrid w:val="0"/>
+                <w:color w:val="000000"/>
+                <w:sz w:val="28"/>
+                <w:szCs w:val="28"/>
+                <w:lang w:eastAsia="ru-RU"/>
+              </w:rPr>
+              <w:t>Писать свой проект</w:t>
+            </w:r>
+          </w:p>
+        </w:tc>
+        <w:tc>
+          <w:tcPr>
+            <w:tcW w:w="4574" w:type="dxa"/>
+          </w:tcPr>
+          <w:p>
+            <w:pPr>
+              <w:contextualSpacing/>
+              <w:jc w:val="center"/>
+              <w:rPr>
+                <w:rFonts w:ascii="Times New Roman" w:eastAsia="Times New Roman" w:hAnsi="Times New Roman" w:cs="Times New Roman"/>
+                <w:snapToGrid w:val="0"/>
+                <w:color w:val="000000"/>
+                <w:sz w:val="28"/>
+                <w:szCs w:val="28"/>
+                <w:lang w:eastAsia="ru-RU"/>
+              </w:rPr>
+            </w:pPr>
+            <w:r>
+              <w:rPr>
+                <w:rFonts w:ascii="Times New Roman" w:eastAsia="Times New Roman" w:hAnsi="Times New Roman" w:cs="Times New Roman"/>
+                <w:snapToGrid w:val="0"/>
+                <w:color w:val="000000"/>
+                <w:sz w:val="28"/>
+                <w:szCs w:val="28"/>
+                <w:lang w:eastAsia="ru-RU"/>
+              </w:rPr>
+              <w:t>Писать этот…</w:t>
+            </w:r>
+          </w:p>
+        </w:tc>
+      </w:tr>
+    </w:tbl>
+    <w:p>
+      <w:pPr>
+        <w:spacing w:after="0" w:line="240" w:lineRule="auto"/>
+        <w:contextualSpacing/>
+        <w:jc w:val="both"/>
+        <w:rPr>
+          <w:rFonts w:ascii="Times New Roman" w:eastAsia="Times New Roman" w:hAnsi="Times New Roman" w:cs="Times New Roman"/>
+          <w:snapToGrid w:val="0"/>
+          <w:color w:val="000000"/>
+          <w:sz w:val="28"/>
+          <w:szCs w:val="28"/>
+          <w:lang w:eastAsia="ru-RU"/>
+        </w:rPr>
+      </w:pPr>
+    </w:p>
+    <w:p>
+      <w:pPr>
         <w:numPr>
           <w:ilvl w:val="0"/>
           <w:numId w:val="1"/>
@@ -1141,6 +1587,7 @@
           <w:szCs w:val="28"/>
           <w:lang w:eastAsia="ru-RU"/>
         </w:rPr>
+        <w:lastRenderedPageBreak/>
         <w:t>!3</w:t>
       </w:r>
       <w:r>
@@ -1295,7 +1742,6 @@
           <w:szCs w:val="28"/>
           <w:lang w:eastAsia="ru-RU"/>
         </w:rPr>
-        <w:lastRenderedPageBreak/>
         <w:t xml:space="preserve">Стиль для заголовка - Times New </w:t>
       </w:r>
       <w:proofErr w:type="spellStart"/>
@@ -2241,6 +2687,7 @@
           <w:sz w:val="28"/>
           <w:szCs w:val="28"/>
         </w:rPr>
+        <w:lastRenderedPageBreak/>
         <w:t>1) Модемы | факсы &amp; продажа</w:t>
       </w:r>
     </w:p>
@@ -2329,7 +2776,6 @@
           <w:sz w:val="28"/>
           <w:szCs w:val="28"/>
         </w:rPr>
-        <w:lastRenderedPageBreak/>
         <w:t>12</w:t>
       </w:r>
       <w:r>
@@ -4841,6 +5287,25 @@
       <w:contextualSpacing/>
     </w:pPr>
   </w:style>
+  <w:style w:type="table" w:styleId="aa">
+    <w:name w:val="Table Grid"/>
+    <w:basedOn w:val="a1"/>
+    <w:uiPriority w:val="59"/>
+    <w:rsid w:val="0038677B"/>
+    <w:pPr>
+      <w:spacing w:after="0" w:line="240" w:lineRule="auto"/>
+    </w:pPr>
+    <w:tblPr>
+      <w:tblBorders>
+        <w:top w:val="single" w:sz="4" w:space="0" w:color="auto"/>
+        <w:left w:val="single" w:sz="4" w:space="0" w:color="auto"/>
+        <w:bottom w:val="single" w:sz="4" w:space="0" w:color="auto"/>
+        <w:right w:val="single" w:sz="4" w:space="0" w:color="auto"/>
+        <w:insideH w:val="single" w:sz="4" w:space="0" w:color="auto"/>
+        <w:insideV w:val="single" w:sz="4" w:space="0" w:color="auto"/>
+      </w:tblBorders>
+    </w:tblPr>
+  </w:style>
 </w:styles>
 </file>
 

</xml_diff>

<commit_message>
Fix export many images
Пиздец
</commit_message>
<xml_diff>
--- a/ticket_generator/Perechen_voprosov_VO_-56_-_2021.docx
+++ b/ticket_generator/Perechen_voprosov_VO_-56_-_2021.docx
@@ -279,7 +279,22 @@
           <w:szCs w:val="28"/>
           <w:lang w:val="en-US" w:eastAsia="ru-RU"/>
         </w:rPr>
-        <w:t xml:space="preserve">Lovemaker </w:t>
+        <w:t>Lo</w:t>
+      </w:r>
+      <w:r>
+        <w:rPr>
+          <w:lang w:val="en-US"/>
+        </w:rPr>
+        <w:t>vema</w:t>
+      </w:r>
+      <w:r>
+        <w:rPr>
+          <w:rFonts w:ascii="Times New Roman" w:eastAsia="Times New Roman" w:hAnsi="Times New Roman" w:cs="Times New Roman"/>
+          <w:sz w:val="28"/>
+          <w:szCs w:val="28"/>
+          <w:lang w:val="en-US" w:eastAsia="ru-RU"/>
+        </w:rPr>
+        <w:t xml:space="preserve">ker </w:t>
       </w:r>
       <w:r>
         <w:rPr>
@@ -1450,29 +1465,7 @@
           <w:szCs w:val="28"/>
           <w:lang w:eastAsia="ru-RU"/>
         </w:rPr>
-        <w:t xml:space="preserve">Создать таблицу в текстовом </w:t>
-      </w:r>
-      <w:proofErr w:type="gramStart"/>
-      <w:r>
-        <w:rPr>
-          <w:rFonts w:ascii="Times New Roman" w:eastAsia="Times New Roman" w:hAnsi="Times New Roman" w:cs="Times New Roman"/>
-          <w:snapToGrid w:val="0"/>
-          <w:sz w:val="28"/>
-          <w:szCs w:val="28"/>
-          <w:lang w:eastAsia="ru-RU"/>
-        </w:rPr>
-        <w:t>процессоре  Microsoft</w:t>
-      </w:r>
-      <w:proofErr w:type="gramEnd"/>
-      <w:r>
-        <w:rPr>
-          <w:rFonts w:ascii="Times New Roman" w:eastAsia="Times New Roman" w:hAnsi="Times New Roman" w:cs="Times New Roman"/>
-          <w:snapToGrid w:val="0"/>
-          <w:sz w:val="28"/>
-          <w:szCs w:val="28"/>
-          <w:lang w:eastAsia="ru-RU"/>
-        </w:rPr>
-        <w:t xml:space="preserve"> Word.</w:t>
+        <w:t>Создать таблицу в текстовом процессоре  Microsoft Word.</w:t>
       </w:r>
     </w:p>
     <w:p>
@@ -1501,51 +1494,7 @@
           <w:szCs w:val="28"/>
           <w:lang w:eastAsia="ru-RU"/>
         </w:rPr>
-        <w:t xml:space="preserve">Стиль текста в таблице </w:t>
-      </w:r>
-      <w:proofErr w:type="spellStart"/>
-      <w:r>
-        <w:rPr>
-          <w:rFonts w:ascii="Times New Roman" w:eastAsia="Times New Roman" w:hAnsi="Times New Roman" w:cs="Times New Roman"/>
-          <w:snapToGrid w:val="0"/>
-          <w:sz w:val="28"/>
-          <w:szCs w:val="28"/>
-          <w:lang w:eastAsia="ru-RU"/>
-        </w:rPr>
-        <w:t>Timens</w:t>
-      </w:r>
-      <w:proofErr w:type="spellEnd"/>
-      <w:r>
-        <w:rPr>
-          <w:rFonts w:ascii="Times New Roman" w:eastAsia="Times New Roman" w:hAnsi="Times New Roman" w:cs="Times New Roman"/>
-          <w:snapToGrid w:val="0"/>
-          <w:sz w:val="28"/>
-          <w:szCs w:val="28"/>
-          <w:lang w:eastAsia="ru-RU"/>
-        </w:rPr>
-        <w:t xml:space="preserve"> New </w:t>
-      </w:r>
-      <w:proofErr w:type="spellStart"/>
-      <w:r>
-        <w:rPr>
-          <w:rFonts w:ascii="Times New Roman" w:eastAsia="Times New Roman" w:hAnsi="Times New Roman" w:cs="Times New Roman"/>
-          <w:snapToGrid w:val="0"/>
-          <w:sz w:val="28"/>
-          <w:szCs w:val="28"/>
-          <w:lang w:eastAsia="ru-RU"/>
-        </w:rPr>
-        <w:t>Roman</w:t>
-      </w:r>
-      <w:proofErr w:type="spellEnd"/>
-      <w:r>
-        <w:rPr>
-          <w:rFonts w:ascii="Times New Roman" w:eastAsia="Times New Roman" w:hAnsi="Times New Roman" w:cs="Times New Roman"/>
-          <w:snapToGrid w:val="0"/>
-          <w:sz w:val="28"/>
-          <w:szCs w:val="28"/>
-          <w:lang w:eastAsia="ru-RU"/>
-        </w:rPr>
-        <w:t>, 14.</w:t>
+        <w:t>Стиль текста в таблице Timens New Roman, 14.</w:t>
       </w:r>
     </w:p>
     <w:p>
@@ -1603,29 +1552,7 @@
           <w:szCs w:val="28"/>
           <w:lang w:eastAsia="ru-RU"/>
         </w:rPr>
-        <w:t xml:space="preserve">Выравнивание текста </w:t>
-      </w:r>
-      <w:proofErr w:type="gramStart"/>
-      <w:r>
-        <w:rPr>
-          <w:rFonts w:ascii="Times New Roman" w:eastAsia="Times New Roman" w:hAnsi="Times New Roman" w:cs="Times New Roman"/>
-          <w:snapToGrid w:val="0"/>
-          <w:sz w:val="28"/>
-          <w:szCs w:val="28"/>
-          <w:lang w:eastAsia="ru-RU"/>
-        </w:rPr>
-        <w:t>в  таблице</w:t>
-      </w:r>
-      <w:proofErr w:type="gramEnd"/>
-      <w:r>
-        <w:rPr>
-          <w:rFonts w:ascii="Times New Roman" w:eastAsia="Times New Roman" w:hAnsi="Times New Roman" w:cs="Times New Roman"/>
-          <w:snapToGrid w:val="0"/>
-          <w:sz w:val="28"/>
-          <w:szCs w:val="28"/>
-          <w:lang w:eastAsia="ru-RU"/>
-        </w:rPr>
-        <w:t xml:space="preserve"> по центру ячейки.</w:t>
+        <w:t>Выравнивание текста в  таблице по центру ячейки.</w:t>
       </w:r>
     </w:p>
     <w:p>
@@ -1717,47 +1644,7 @@
           <w:szCs w:val="28"/>
           <w:lang w:eastAsia="ru-RU"/>
         </w:rPr>
-        <w:t xml:space="preserve">Стиль </w:t>
-      </w:r>
-      <w:proofErr w:type="gramStart"/>
-      <w:r>
-        <w:rPr>
-          <w:rFonts w:ascii="Times New Roman" w:eastAsia="Times New Roman" w:hAnsi="Times New Roman" w:cs="Times New Roman"/>
-          <w:sz w:val="28"/>
-          <w:szCs w:val="28"/>
-          <w:lang w:eastAsia="ru-RU"/>
-        </w:rPr>
-        <w:t>текста  «</w:t>
-      </w:r>
-      <w:proofErr w:type="gramEnd"/>
-      <w:r>
-        <w:rPr>
-          <w:rFonts w:ascii="Times New Roman" w:eastAsia="Times New Roman" w:hAnsi="Times New Roman" w:cs="Times New Roman"/>
-          <w:sz w:val="28"/>
-          <w:szCs w:val="28"/>
-          <w:lang w:eastAsia="ru-RU"/>
-        </w:rPr>
-        <w:t xml:space="preserve">СОГЛАСОВАНО», «УТВЕРЖДАЮ» - Times New </w:t>
-      </w:r>
-      <w:proofErr w:type="spellStart"/>
-      <w:r>
-        <w:rPr>
-          <w:rFonts w:ascii="Times New Roman" w:eastAsia="Times New Roman" w:hAnsi="Times New Roman" w:cs="Times New Roman"/>
-          <w:sz w:val="28"/>
-          <w:szCs w:val="28"/>
-          <w:lang w:eastAsia="ru-RU"/>
-        </w:rPr>
-        <w:t>Roman</w:t>
-      </w:r>
-      <w:proofErr w:type="spellEnd"/>
-      <w:r>
-        <w:rPr>
-          <w:rFonts w:ascii="Times New Roman" w:eastAsia="Times New Roman" w:hAnsi="Times New Roman" w:cs="Times New Roman"/>
-          <w:sz w:val="28"/>
-          <w:szCs w:val="28"/>
-          <w:lang w:eastAsia="ru-RU"/>
-        </w:rPr>
-        <w:t xml:space="preserve"> 14, размещение с помощью знака  табуляции.</w:t>
+        <w:t>Стиль текста  «СОГЛАСОВАНО», «УТВЕРЖДАЮ» - Times New Roman 14, размещение с помощью знака  табуляции.</w:t>
       </w:r>
     </w:p>
     <w:p>
@@ -1809,27 +1696,7 @@
           <w:szCs w:val="28"/>
           <w:lang w:eastAsia="ru-RU"/>
         </w:rPr>
-        <w:t xml:space="preserve">Стиль для заголовка - Times New </w:t>
-      </w:r>
-      <w:proofErr w:type="spellStart"/>
-      <w:r>
-        <w:rPr>
-          <w:rFonts w:ascii="Times New Roman" w:eastAsia="Times New Roman" w:hAnsi="Times New Roman" w:cs="Times New Roman"/>
-          <w:sz w:val="28"/>
-          <w:szCs w:val="28"/>
-          <w:lang w:eastAsia="ru-RU"/>
-        </w:rPr>
-        <w:t>Roman</w:t>
-      </w:r>
-      <w:proofErr w:type="spellEnd"/>
-      <w:r>
-        <w:rPr>
-          <w:rFonts w:ascii="Times New Roman" w:eastAsia="Times New Roman" w:hAnsi="Times New Roman" w:cs="Times New Roman"/>
-          <w:sz w:val="28"/>
-          <w:szCs w:val="28"/>
-          <w:lang w:eastAsia="ru-RU"/>
-        </w:rPr>
-        <w:t xml:space="preserve"> 14, Ж, выравнивание по центру,</w:t>
+        <w:t>Стиль для заголовка - Times New Roman 14, Ж, выравнивание по центру,</w:t>
       </w:r>
     </w:p>
     <w:p>
@@ -1855,27 +1722,7 @@
           <w:szCs w:val="28"/>
           <w:lang w:eastAsia="ru-RU"/>
         </w:rPr>
-        <w:t xml:space="preserve">стиль основного текста – Times New </w:t>
-      </w:r>
-      <w:proofErr w:type="spellStart"/>
-      <w:r>
-        <w:rPr>
-          <w:rFonts w:ascii="Times New Roman" w:eastAsia="Times New Roman" w:hAnsi="Times New Roman" w:cs="Times New Roman"/>
-          <w:sz w:val="28"/>
-          <w:szCs w:val="28"/>
-          <w:lang w:eastAsia="ru-RU"/>
-        </w:rPr>
-        <w:t>Roman</w:t>
-      </w:r>
-      <w:proofErr w:type="spellEnd"/>
-      <w:r>
-        <w:rPr>
-          <w:rFonts w:ascii="Times New Roman" w:eastAsia="Times New Roman" w:hAnsi="Times New Roman" w:cs="Times New Roman"/>
-          <w:sz w:val="28"/>
-          <w:szCs w:val="28"/>
-          <w:lang w:eastAsia="ru-RU"/>
-        </w:rPr>
-        <w:t xml:space="preserve"> 14, выравнивание по ширине страницы, абзацный отступ 1,25см, межстрочный интервал 1,15.</w:t>
+        <w:t>стиль основного текста – Times New Roman 14, выравнивание по ширине страницы, абзацный отступ 1,25см, межстрочный интервал 1,15.</w:t>
       </w:r>
     </w:p>
     <w:p>
@@ -1927,27 +1774,7 @@
           <w:szCs w:val="28"/>
           <w:lang w:eastAsia="ru-RU"/>
         </w:rPr>
-        <w:t xml:space="preserve">Вставить дату с </w:t>
-      </w:r>
-      <w:proofErr w:type="spellStart"/>
-      <w:r>
-        <w:rPr>
-          <w:rFonts w:ascii="Times New Roman" w:eastAsia="Times New Roman" w:hAnsi="Times New Roman" w:cs="Times New Roman"/>
-          <w:sz w:val="28"/>
-          <w:szCs w:val="28"/>
-          <w:lang w:eastAsia="ru-RU"/>
-        </w:rPr>
-        <w:t>автообновлением</w:t>
-      </w:r>
-      <w:proofErr w:type="spellEnd"/>
-      <w:r>
-        <w:rPr>
-          <w:rFonts w:ascii="Times New Roman" w:eastAsia="Times New Roman" w:hAnsi="Times New Roman" w:cs="Times New Roman"/>
-          <w:sz w:val="28"/>
-          <w:szCs w:val="28"/>
-          <w:lang w:eastAsia="ru-RU"/>
-        </w:rPr>
-        <w:t>.</w:t>
+        <w:t>Вставить дату с автообновлением.</w:t>
       </w:r>
       <w:r>
         <w:rPr>
@@ -2029,18 +1856,7 @@
           <w:szCs w:val="28"/>
           <w:lang w:eastAsia="ru-RU"/>
         </w:rPr>
-        <w:t xml:space="preserve">Стиль таблицы – текст </w:t>
-      </w:r>
-      <w:proofErr w:type="gramStart"/>
-      <w:r>
-        <w:rPr>
-          <w:rFonts w:ascii="Times New Roman" w:eastAsia="Times New Roman" w:hAnsi="Times New Roman" w:cs="Times New Roman"/>
-          <w:color w:val="000000"/>
-          <w:sz w:val="28"/>
-          <w:szCs w:val="28"/>
-          <w:lang w:eastAsia="ru-RU"/>
-        </w:rPr>
-        <w:t>Times</w:t>
+        <w:t>Стиль таблицы – текст Times</w:t>
       </w:r>
       <w:r>
         <w:rPr>
@@ -2060,40 +1876,7 @@
           <w:szCs w:val="28"/>
           <w:lang w:eastAsia="ru-RU"/>
         </w:rPr>
-        <w:t xml:space="preserve"> New</w:t>
-      </w:r>
-      <w:proofErr w:type="gramEnd"/>
-      <w:r>
-        <w:rPr>
-          <w:rFonts w:ascii="Times New Roman" w:eastAsia="Times New Roman" w:hAnsi="Times New Roman" w:cs="Times New Roman"/>
-          <w:color w:val="000000"/>
-          <w:sz w:val="28"/>
-          <w:szCs w:val="28"/>
-          <w:lang w:eastAsia="ru-RU"/>
-        </w:rPr>
-        <w:t xml:space="preserve"> </w:t>
-      </w:r>
-      <w:proofErr w:type="spellStart"/>
-      <w:r>
-        <w:rPr>
-          <w:rFonts w:ascii="Times New Roman" w:eastAsia="Times New Roman" w:hAnsi="Times New Roman" w:cs="Times New Roman"/>
-          <w:color w:val="000000"/>
-          <w:sz w:val="28"/>
-          <w:szCs w:val="28"/>
-          <w:lang w:eastAsia="ru-RU"/>
-        </w:rPr>
-        <w:t>Roman</w:t>
-      </w:r>
-      <w:proofErr w:type="spellEnd"/>
-      <w:r>
-        <w:rPr>
-          <w:rFonts w:ascii="Times New Roman" w:eastAsia="Times New Roman" w:hAnsi="Times New Roman" w:cs="Times New Roman"/>
-          <w:color w:val="000000"/>
-          <w:sz w:val="28"/>
-          <w:szCs w:val="28"/>
-          <w:lang w:eastAsia="ru-RU"/>
-        </w:rPr>
-        <w:t xml:space="preserve"> 14, выравнивание по центру ячейки.</w:t>
+        <w:t xml:space="preserve"> New Roman 14, выравнивание по центру ячейки.</w:t>
       </w:r>
     </w:p>
     <w:p>
@@ -2180,29 +1963,7 @@
           <w:szCs w:val="28"/>
           <w:lang w:eastAsia="ru-RU"/>
         </w:rPr>
-        <w:t xml:space="preserve">Заголовок гистограммы шрифт </w:t>
-      </w:r>
-      <w:proofErr w:type="spellStart"/>
-      <w:r>
-        <w:rPr>
-          <w:rFonts w:ascii="Times New Roman" w:eastAsia="Times New Roman" w:hAnsi="Times New Roman" w:cs="Times New Roman"/>
-          <w:color w:val="000000"/>
-          <w:sz w:val="28"/>
-          <w:szCs w:val="28"/>
-          <w:lang w:eastAsia="ru-RU"/>
-        </w:rPr>
-        <w:t>Calibri</w:t>
-      </w:r>
-      <w:proofErr w:type="spellEnd"/>
-      <w:r>
-        <w:rPr>
-          <w:rFonts w:ascii="Times New Roman" w:eastAsia="Times New Roman" w:hAnsi="Times New Roman" w:cs="Times New Roman"/>
-          <w:color w:val="000000"/>
-          <w:sz w:val="28"/>
-          <w:szCs w:val="28"/>
-          <w:lang w:eastAsia="ru-RU"/>
-        </w:rPr>
-        <w:t xml:space="preserve"> (Заголовки), 18, «Ж».</w:t>
+        <w:t>Заголовок гистограммы шрифт Calibri (Заголовки), 18, «Ж».</w:t>
       </w:r>
     </w:p>
     <w:p>
@@ -2247,27 +2008,7 @@
           <w:szCs w:val="28"/>
           <w:lang w:eastAsia="ru-RU"/>
         </w:rPr>
-        <w:t xml:space="preserve">Создать таблицу в текстовом </w:t>
-      </w:r>
-      <w:proofErr w:type="gramStart"/>
-      <w:r>
-        <w:rPr>
-          <w:rFonts w:ascii="Times New Roman" w:eastAsia="Times New Roman" w:hAnsi="Times New Roman" w:cs="Times New Roman"/>
-          <w:sz w:val="28"/>
-          <w:szCs w:val="28"/>
-          <w:lang w:eastAsia="ru-RU"/>
-        </w:rPr>
-        <w:t>процессоре  Microsoft</w:t>
-      </w:r>
-      <w:proofErr w:type="gramEnd"/>
-      <w:r>
-        <w:rPr>
-          <w:rFonts w:ascii="Times New Roman" w:eastAsia="Times New Roman" w:hAnsi="Times New Roman" w:cs="Times New Roman"/>
-          <w:sz w:val="28"/>
-          <w:szCs w:val="28"/>
-          <w:lang w:eastAsia="ru-RU"/>
-        </w:rPr>
-        <w:t xml:space="preserve"> </w:t>
+        <w:t xml:space="preserve">Создать таблицу в текстовом процессоре  Microsoft </w:t>
       </w:r>
       <w:r>
         <w:rPr>
@@ -2315,27 +2056,7 @@
           <w:szCs w:val="28"/>
           <w:lang w:eastAsia="ru-RU"/>
         </w:rPr>
-        <w:t xml:space="preserve">фрагмент таблицы, обведенный жирной линией, разработать и сохранить в MS Excel, и организовать экспорт этих данных в таблицу </w:t>
-      </w:r>
-      <w:proofErr w:type="gramStart"/>
-      <w:r>
-        <w:rPr>
-          <w:rFonts w:ascii="Times New Roman" w:eastAsia="Times New Roman" w:hAnsi="Times New Roman" w:cs="Times New Roman"/>
-          <w:sz w:val="28"/>
-          <w:szCs w:val="28"/>
-          <w:lang w:eastAsia="ru-RU"/>
-        </w:rPr>
-        <w:t>Word .</w:t>
-      </w:r>
-      <w:proofErr w:type="gramEnd"/>
-      <w:r>
-        <w:rPr>
-          <w:rFonts w:ascii="Times New Roman" w:eastAsia="Times New Roman" w:hAnsi="Times New Roman" w:cs="Times New Roman"/>
-          <w:sz w:val="28"/>
-          <w:szCs w:val="28"/>
-          <w:lang w:eastAsia="ru-RU"/>
-        </w:rPr>
-        <w:t xml:space="preserve"> </w:t>
+        <w:t xml:space="preserve">фрагмент таблицы, обведенный жирной линией, разработать и сохранить в MS Excel, и организовать экспорт этих данных в таблицу Word . </w:t>
       </w:r>
     </w:p>
     <w:p>
@@ -2427,47 +2148,7 @@
           <w:szCs w:val="28"/>
           <w:lang w:eastAsia="ru-RU"/>
         </w:rPr>
-        <w:t xml:space="preserve"> создать </w:t>
-      </w:r>
-      <w:proofErr w:type="spellStart"/>
-      <w:r>
-        <w:rPr>
-          <w:rFonts w:ascii="Times New Roman" w:eastAsia="Times New Roman" w:hAnsi="Times New Roman" w:cs="Times New Roman"/>
-          <w:sz w:val="28"/>
-          <w:szCs w:val="28"/>
-          <w:lang w:eastAsia="ru-RU"/>
-        </w:rPr>
-        <w:t>столбцовые</w:t>
-      </w:r>
-      <w:proofErr w:type="spellEnd"/>
-      <w:r>
-        <w:rPr>
-          <w:rFonts w:ascii="Times New Roman" w:eastAsia="Times New Roman" w:hAnsi="Times New Roman" w:cs="Times New Roman"/>
-          <w:sz w:val="28"/>
-          <w:szCs w:val="28"/>
-          <w:lang w:eastAsia="ru-RU"/>
-        </w:rPr>
-        <w:t xml:space="preserve"> </w:t>
-      </w:r>
-      <w:proofErr w:type="spellStart"/>
-      <w:r>
-        <w:rPr>
-          <w:rFonts w:ascii="Times New Roman" w:eastAsia="Times New Roman" w:hAnsi="Times New Roman" w:cs="Times New Roman"/>
-          <w:sz w:val="28"/>
-          <w:szCs w:val="28"/>
-          <w:lang w:eastAsia="ru-RU"/>
-        </w:rPr>
-        <w:t>инфокривые</w:t>
-      </w:r>
-      <w:proofErr w:type="spellEnd"/>
-      <w:r>
-        <w:rPr>
-          <w:rFonts w:ascii="Times New Roman" w:eastAsia="Times New Roman" w:hAnsi="Times New Roman" w:cs="Times New Roman"/>
-          <w:sz w:val="28"/>
-          <w:szCs w:val="28"/>
-          <w:lang w:eastAsia="ru-RU"/>
-        </w:rPr>
-        <w:t xml:space="preserve"> </w:t>
+        <w:t xml:space="preserve"> создать столбцовые инфокривые </w:t>
       </w:r>
       <w:r>
         <w:rPr>
@@ -2498,85 +2179,14 @@
         </w:rPr>
         <w:t xml:space="preserve">С </w:t>
       </w:r>
-      <w:proofErr w:type="spellStart"/>
-      <w:r>
-        <w:rPr>
-          <w:rFonts w:ascii="Times New Roman" w:eastAsia="Times New Roman" w:hAnsi="Times New Roman" w:cs="Times New Roman"/>
-          <w:sz w:val="28"/>
-          <w:szCs w:val="28"/>
-          <w:lang w:eastAsia="ru-RU"/>
-        </w:rPr>
-        <w:t>инфокривые</w:t>
-      </w:r>
-      <w:proofErr w:type="spellEnd"/>
-      <w:r>
-        <w:rPr>
-          <w:rFonts w:ascii="Times New Roman" w:eastAsia="Times New Roman" w:hAnsi="Times New Roman" w:cs="Times New Roman"/>
-          <w:sz w:val="28"/>
-          <w:szCs w:val="28"/>
-          <w:lang w:eastAsia="ru-RU"/>
-        </w:rPr>
-        <w:t xml:space="preserve"> </w:t>
-      </w:r>
-      <w:proofErr w:type="spellStart"/>
-      <w:r>
-        <w:rPr>
-          <w:rFonts w:ascii="Times New Roman" w:eastAsia="Times New Roman" w:hAnsi="Times New Roman" w:cs="Times New Roman"/>
-          <w:sz w:val="28"/>
-          <w:szCs w:val="28"/>
-          <w:lang w:eastAsia="ru-RU"/>
-        </w:rPr>
-        <w:t>Sparklines</w:t>
-      </w:r>
-      <w:proofErr w:type="spellEnd"/>
-      <w:r>
-        <w:rPr>
-          <w:rFonts w:ascii="Times New Roman" w:eastAsia="Times New Roman" w:hAnsi="Times New Roman" w:cs="Times New Roman"/>
-          <w:sz w:val="28"/>
-          <w:szCs w:val="28"/>
-          <w:lang w:eastAsia="ru-RU"/>
-        </w:rPr>
-        <w:t xml:space="preserve"> в виде графика. Минимальные и максимальные числовые значения должны быть отображены в </w:t>
-      </w:r>
-      <w:proofErr w:type="spellStart"/>
-      <w:r>
-        <w:rPr>
-          <w:rFonts w:ascii="Times New Roman" w:eastAsia="Times New Roman" w:hAnsi="Times New Roman" w:cs="Times New Roman"/>
-          <w:sz w:val="28"/>
-          <w:szCs w:val="28"/>
-          <w:lang w:eastAsia="ru-RU"/>
-        </w:rPr>
-        <w:t>Sparklines</w:t>
-      </w:r>
-      <w:proofErr w:type="spellEnd"/>
-      <w:r>
-        <w:rPr>
-          <w:rFonts w:ascii="Times New Roman" w:eastAsia="Times New Roman" w:hAnsi="Times New Roman" w:cs="Times New Roman"/>
-          <w:sz w:val="28"/>
-          <w:szCs w:val="28"/>
-          <w:lang w:eastAsia="ru-RU"/>
-        </w:rPr>
-        <w:t xml:space="preserve"> красным цветом. Текст в заголовке таблицы Times New </w:t>
-      </w:r>
-      <w:proofErr w:type="spellStart"/>
-      <w:r>
-        <w:rPr>
-          <w:rFonts w:ascii="Times New Roman" w:eastAsia="Times New Roman" w:hAnsi="Times New Roman" w:cs="Times New Roman"/>
-          <w:sz w:val="28"/>
-          <w:szCs w:val="28"/>
-          <w:lang w:eastAsia="ru-RU"/>
-        </w:rPr>
-        <w:t>Roman</w:t>
-      </w:r>
-      <w:proofErr w:type="spellEnd"/>
-      <w:r>
-        <w:rPr>
-          <w:rFonts w:ascii="Times New Roman" w:eastAsia="Times New Roman" w:hAnsi="Times New Roman" w:cs="Times New Roman"/>
-          <w:sz w:val="28"/>
-          <w:szCs w:val="28"/>
-          <w:lang w:eastAsia="ru-RU"/>
-        </w:rPr>
-        <w:t xml:space="preserve"> 12, </w:t>
+      <w:r>
+        <w:rPr>
+          <w:rFonts w:ascii="Times New Roman" w:eastAsia="Times New Roman" w:hAnsi="Times New Roman" w:cs="Times New Roman"/>
+          <w:sz w:val="28"/>
+          <w:szCs w:val="28"/>
+          <w:lang w:eastAsia="ru-RU"/>
+        </w:rPr>
+        <w:t xml:space="preserve">инфокривые Sparklines в виде графика. Минимальные и максимальные числовые значения должны быть отображены в Sparklines красным цветом. Текст в заголовке таблицы Times New Roman 12, </w:t>
       </w:r>
       <w:r>
         <w:rPr>
@@ -2952,25 +2562,7 @@
           <w:sz w:val="28"/>
           <w:szCs w:val="28"/>
         </w:rPr>
-        <w:t xml:space="preserve">Для обозначения логической операции «ИЛИ» в запросе используется символ |, а для логической операции «И» - &amp;. Операция "" означает, что поисковик должен искать фразу идентичную запросу, т. е. в том же падеже, числе, </w:t>
-      </w:r>
-      <w:proofErr w:type="spellStart"/>
-      <w:r>
-        <w:rPr>
-          <w:color w:val="000000"/>
-          <w:sz w:val="28"/>
-          <w:szCs w:val="28"/>
-        </w:rPr>
-        <w:t>и.т.д</w:t>
-      </w:r>
-      <w:proofErr w:type="spellEnd"/>
-      <w:r>
-        <w:rPr>
-          <w:color w:val="000000"/>
-          <w:sz w:val="28"/>
-          <w:szCs w:val="28"/>
-        </w:rPr>
-        <w:t>.</w:t>
+        <w:t>Для обозначения логической операции «ИЛИ» в запросе используется символ |, а для логической операции «И» - &amp;. Операция "" означает, что поисковик должен искать фразу идентичную запросу, т. е. в том же падеже, числе, и.т.д.</w:t>
       </w:r>
     </w:p>
     <w:p>
@@ -5431,6 +5023,41 @@
       </w:tblBorders>
     </w:tblPr>
   </w:style>
+  <w:style w:type="character" w:styleId="ab">
+    <w:name w:val="Hyperlink"/>
+    <w:basedOn w:val="a0"/>
+    <w:uiPriority w:val="99"/>
+    <w:unhideWhenUsed/>
+    <w:rsid w:val="00742AE0"/>
+    <w:rPr>
+      <w:color w:val="0000FF" w:themeColor="hyperlink"/>
+      <w:u w:val="single"/>
+    </w:rPr>
+  </w:style>
+  <w:style w:type="character" w:styleId="ac">
+    <w:name w:val="Unresolved Mention"/>
+    <w:basedOn w:val="a0"/>
+    <w:uiPriority w:val="99"/>
+    <w:semiHidden/>
+    <w:unhideWhenUsed/>
+    <w:rsid w:val="00742AE0"/>
+    <w:rPr>
+      <w:color w:val="605E5C"/>
+      <w:shd w:val="clear" w:color="auto" w:fill="E1DFDD"/>
+    </w:rPr>
+  </w:style>
+  <w:style w:type="character" w:styleId="ad">
+    <w:name w:val="FollowedHyperlink"/>
+    <w:basedOn w:val="a0"/>
+    <w:uiPriority w:val="99"/>
+    <w:semiHidden/>
+    <w:unhideWhenUsed/>
+    <w:rsid w:val="00742AE0"/>
+    <w:rPr>
+      <w:color w:val="800080" w:themeColor="followedHyperlink"/>
+      <w:u w:val="single"/>
+    </w:rPr>
+  </w:style>
 </w:styles>
 </file>
 

</xml_diff>

<commit_message>
Edit readme and support formulas
</commit_message>
<xml_diff>
--- a/ticket_generator/Perechen_voprosov_VO_-56_-_2021.docx
+++ b/ticket_generator/Perechen_voprosov_VO_-56_-_2021.docx
@@ -162,9 +162,9 @@
           <w:noProof/>
         </w:rPr>
         <w:drawing>
-          <wp:inline distT="0" distB="0" distL="0" distR="0" wp14:anchorId="6556DEA9" wp14:editId="6C4B8B23">
-            <wp:extent cx="1927463" cy="2570018"/>
-            <wp:effectExtent l="0" t="0" r="0" b="1905"/>
+          <wp:inline distT="0" distB="0" distL="0" distR="0" wp14:anchorId="6556DEA9" wp14:editId="74DE7AA7">
+            <wp:extent cx="1927225" cy="588500"/>
+            <wp:effectExtent l="0" t="0" r="0" b="2540"/>
             <wp:docPr id="1" name="Рисунок 1" descr="Изображение выглядит как человек&#10;&#10;Автоматически созданное описание"/>
             <wp:cNvGraphicFramePr>
               <a:graphicFrameLocks xmlns:a="http://schemas.openxmlformats.org/drawingml/2006/main" noChangeAspect="1"/>
@@ -194,7 +194,7 @@
                   <pic:spPr bwMode="auto">
                     <a:xfrm>
                       <a:off x="0" y="0"/>
-                      <a:ext cx="1932733" cy="2577044"/>
+                      <a:ext cx="1947038" cy="594550"/>
                     </a:xfrm>
                     <a:prstGeom prst="rect">
                       <a:avLst/>
@@ -203,6 +203,126 @@
                     <a:ln>
                       <a:noFill/>
                     </a:ln>
+                  </pic:spPr>
+                </pic:pic>
+              </a:graphicData>
+            </a:graphic>
+          </wp:inline>
+        </w:drawing>
+      </w:r>
+      <w:r>
+        <w:rPr>
+          <w:noProof/>
+        </w:rPr>
+        <w:drawing>
+          <wp:inline distT="0" distB="0" distL="0" distR="0" wp14:anchorId="53D65E04" wp14:editId="6640A7A5">
+            <wp:extent cx="1356360" cy="426671"/>
+            <wp:effectExtent l="0" t="0" r="0" b="0"/>
+            <wp:docPr id="3" name="Рисунок 3"/>
+            <wp:cNvGraphicFramePr>
+              <a:graphicFrameLocks xmlns:a="http://schemas.openxmlformats.org/drawingml/2006/main" noChangeAspect="1"/>
+            </wp:cNvGraphicFramePr>
+            <a:graphic xmlns:a="http://schemas.openxmlformats.org/drawingml/2006/main">
+              <a:graphicData uri="http://schemas.openxmlformats.org/drawingml/2006/picture">
+                <pic:pic xmlns:pic="http://schemas.openxmlformats.org/drawingml/2006/picture">
+                  <pic:nvPicPr>
+                    <pic:cNvPr id="1" name=""/>
+                    <pic:cNvPicPr/>
+                  </pic:nvPicPr>
+                  <pic:blipFill>
+                    <a:blip r:embed="rId8"/>
+                    <a:stretch>
+                      <a:fillRect/>
+                    </a:stretch>
+                  </pic:blipFill>
+                  <pic:spPr>
+                    <a:xfrm>
+                      <a:off x="0" y="0"/>
+                      <a:ext cx="1389154" cy="436987"/>
+                    </a:xfrm>
+                    <a:prstGeom prst="rect">
+                      <a:avLst/>
+                    </a:prstGeom>
+                  </pic:spPr>
+                </pic:pic>
+              </a:graphicData>
+            </a:graphic>
+          </wp:inline>
+        </w:drawing>
+      </w:r>
+      <w:r>
+        <w:rPr>
+          <w:noProof/>
+        </w:rPr>
+        <w:drawing>
+          <wp:inline distT="0" distB="0" distL="0" distR="0" wp14:anchorId="60660B9F" wp14:editId="38435410">
+            <wp:extent cx="518160" cy="1494790"/>
+            <wp:effectExtent l="0" t="0" r="0" b="0"/>
+            <wp:docPr id="4" name="Рисунок 4"/>
+            <wp:cNvGraphicFramePr>
+              <a:graphicFrameLocks xmlns:a="http://schemas.openxmlformats.org/drawingml/2006/main" noChangeAspect="1"/>
+            </wp:cNvGraphicFramePr>
+            <a:graphic xmlns:a="http://schemas.openxmlformats.org/drawingml/2006/main">
+              <a:graphicData uri="http://schemas.openxmlformats.org/drawingml/2006/picture">
+                <pic:pic xmlns:pic="http://schemas.openxmlformats.org/drawingml/2006/picture">
+                  <pic:nvPicPr>
+                    <pic:cNvPr id="1" name=""/>
+                    <pic:cNvPicPr/>
+                  </pic:nvPicPr>
+                  <pic:blipFill>
+                    <a:blip r:embed="rId9"/>
+                    <a:stretch>
+                      <a:fillRect/>
+                    </a:stretch>
+                  </pic:blipFill>
+                  <pic:spPr>
+                    <a:xfrm>
+                      <a:off x="0" y="0"/>
+                      <a:ext cx="518316" cy="1495240"/>
+                    </a:xfrm>
+                    <a:prstGeom prst="rect">
+                      <a:avLst/>
+                    </a:prstGeom>
+                  </pic:spPr>
+                </pic:pic>
+              </a:graphicData>
+            </a:graphic>
+          </wp:inline>
+        </w:drawing>
+      </w:r>
+      <w:r>
+        <w:rPr>
+          <w:noProof/>
+        </w:rPr>
+        <w:drawing>
+          <wp:inline distT="0" distB="0" distL="0" distR="0" wp14:anchorId="124E0F7E" wp14:editId="57B50121">
+            <wp:extent cx="1114286" cy="1780952"/>
+            <wp:effectExtent l="0" t="0" r="0" b="0"/>
+            <wp:docPr id="5" name="Рисунок 5"/>
+            <wp:cNvGraphicFramePr>
+              <a:graphicFrameLocks xmlns:a="http://schemas.openxmlformats.org/drawingml/2006/main" noChangeAspect="1"/>
+            </wp:cNvGraphicFramePr>
+            <a:graphic xmlns:a="http://schemas.openxmlformats.org/drawingml/2006/main">
+              <a:graphicData uri="http://schemas.openxmlformats.org/drawingml/2006/picture">
+                <pic:pic xmlns:pic="http://schemas.openxmlformats.org/drawingml/2006/picture">
+                  <pic:nvPicPr>
+                    <pic:cNvPr id="1" name=""/>
+                    <pic:cNvPicPr/>
+                  </pic:nvPicPr>
+                  <pic:blipFill>
+                    <a:blip r:embed="rId10"/>
+                    <a:stretch>
+                      <a:fillRect/>
+                    </a:stretch>
+                  </pic:blipFill>
+                  <pic:spPr>
+                    <a:xfrm>
+                      <a:off x="0" y="0"/>
+                      <a:ext cx="1114286" cy="1780952"/>
+                    </a:xfrm>
+                    <a:prstGeom prst="rect">
+                      <a:avLst/>
+                    </a:prstGeom>
                   </pic:spPr>
                 </pic:pic>
               </a:graphicData>
@@ -534,6 +654,364 @@
         </w:rPr>
         <w:t>).</w:t>
       </w:r>
+    </w:p>
+    <w:p>
+      <w:pPr>
+        <w:pStyle w:val="a9"/>
+        <w:tabs>
+          <w:tab w:val="left" w:pos="806"/>
+        </w:tabs>
+        <w:spacing w:after="0" w:line="240" w:lineRule="auto"/>
+        <w:ind w:left="709"/>
+        <w:jc w:val="center"/>
+        <w:rPr>
+          <w:rFonts w:ascii="Times New Roman" w:eastAsia="Times New Roman" w:hAnsi="Times New Roman" w:cs="Times New Roman"/>
+          <w:sz w:val="28"/>
+          <w:szCs w:val="28"/>
+          <w:lang w:eastAsia="ru-RU"/>
+        </w:rPr>
+      </w:pPr>
+      <m:oMathPara>
+        <m:oMath>
+          <m:r>
+            <w:rPr>
+              <w:rFonts w:ascii="Cambria Math" w:eastAsia="Times New Roman" w:hAnsi="Cambria Math" w:cs="Times New Roman"/>
+              <w:sz w:val="28"/>
+              <w:szCs w:val="28"/>
+              <w:lang w:eastAsia="ru-RU"/>
+            </w:rPr>
+            <m:t>f</m:t>
+          </m:r>
+          <m:d>
+            <m:dPr>
+              <m:ctrlPr>
+                <w:rPr>
+                  <w:rFonts w:ascii="Cambria Math" w:eastAsia="Times New Roman" w:hAnsi="Cambria Math" w:cs="Times New Roman"/>
+                  <w:sz w:val="28"/>
+                  <w:szCs w:val="28"/>
+                  <w:lang w:eastAsia="ru-RU"/>
+                </w:rPr>
+              </m:ctrlPr>
+            </m:dPr>
+            <m:e>
+              <m:r>
+                <w:rPr>
+                  <w:rFonts w:ascii="Cambria Math" w:eastAsia="Times New Roman" w:hAnsi="Cambria Math" w:cs="Times New Roman"/>
+                  <w:sz w:val="28"/>
+                  <w:szCs w:val="28"/>
+                  <w:lang w:eastAsia="ru-RU"/>
+                </w:rPr>
+                <m:t>x</m:t>
+              </m:r>
+            </m:e>
+          </m:d>
+          <m:r>
+            <w:rPr>
+              <w:rFonts w:ascii="Cambria Math" w:eastAsia="Times New Roman" w:hAnsi="Cambria Math" w:cs="Times New Roman"/>
+              <w:sz w:val="28"/>
+              <w:szCs w:val="28"/>
+              <w:lang w:eastAsia="ru-RU"/>
+            </w:rPr>
+            <m:t>=</m:t>
+          </m:r>
+          <m:sSub>
+            <m:sSubPr>
+              <m:ctrlPr>
+                <w:rPr>
+                  <w:rFonts w:ascii="Cambria Math" w:eastAsia="Times New Roman" w:hAnsi="Cambria Math" w:cs="Times New Roman"/>
+                  <w:sz w:val="28"/>
+                  <w:szCs w:val="28"/>
+                  <w:lang w:eastAsia="ru-RU"/>
+                </w:rPr>
+              </m:ctrlPr>
+            </m:sSubPr>
+            <m:e>
+              <m:r>
+                <w:rPr>
+                  <w:rFonts w:ascii="Cambria Math" w:eastAsia="Times New Roman" w:hAnsi="Cambria Math" w:cs="Times New Roman"/>
+                  <w:sz w:val="28"/>
+                  <w:szCs w:val="28"/>
+                  <w:lang w:eastAsia="ru-RU"/>
+                </w:rPr>
+                <m:t>a</m:t>
+              </m:r>
+            </m:e>
+            <m:sub>
+              <m:r>
+                <w:rPr>
+                  <w:rFonts w:ascii="Cambria Math" w:eastAsia="Times New Roman" w:hAnsi="Cambria Math" w:cs="Times New Roman"/>
+                  <w:sz w:val="28"/>
+                  <w:szCs w:val="28"/>
+                  <w:lang w:eastAsia="ru-RU"/>
+                </w:rPr>
+                <m:t>0</m:t>
+              </m:r>
+            </m:sub>
+          </m:sSub>
+          <m:r>
+            <w:rPr>
+              <w:rFonts w:ascii="Cambria Math" w:eastAsia="Times New Roman" w:hAnsi="Cambria Math" w:cs="Times New Roman"/>
+              <w:sz w:val="28"/>
+              <w:szCs w:val="28"/>
+              <w:lang w:eastAsia="ru-RU"/>
+            </w:rPr>
+            <m:t>+</m:t>
+          </m:r>
+          <m:nary>
+            <m:naryPr>
+              <m:chr m:val="∑"/>
+              <m:grow m:val="1"/>
+              <m:ctrlPr>
+                <w:rPr>
+                  <w:rFonts w:ascii="Cambria Math" w:eastAsia="Times New Roman" w:hAnsi="Cambria Math" w:cs="Times New Roman"/>
+                  <w:sz w:val="28"/>
+                  <w:szCs w:val="28"/>
+                  <w:lang w:eastAsia="ru-RU"/>
+                </w:rPr>
+              </m:ctrlPr>
+            </m:naryPr>
+            <m:sub>
+              <m:r>
+                <w:rPr>
+                  <w:rFonts w:ascii="Cambria Math" w:eastAsia="Times New Roman" w:hAnsi="Cambria Math" w:cs="Times New Roman"/>
+                  <w:sz w:val="28"/>
+                  <w:szCs w:val="28"/>
+                  <w:lang w:eastAsia="ru-RU"/>
+                </w:rPr>
+                <m:t>n=1</m:t>
+              </m:r>
+            </m:sub>
+            <m:sup>
+              <m:r>
+                <w:rPr>
+                  <w:rFonts w:ascii="Cambria Math" w:eastAsia="Times New Roman" w:hAnsi="Cambria Math" w:cs="Times New Roman"/>
+                  <w:sz w:val="28"/>
+                  <w:szCs w:val="28"/>
+                  <w:lang w:eastAsia="ru-RU"/>
+                </w:rPr>
+                <m:t>∞</m:t>
+              </m:r>
+            </m:sup>
+            <m:e>
+              <m:d>
+                <m:dPr>
+                  <m:ctrlPr>
+                    <w:rPr>
+                      <w:rFonts w:ascii="Cambria Math" w:eastAsia="Times New Roman" w:hAnsi="Cambria Math" w:cs="Times New Roman"/>
+                      <w:sz w:val="28"/>
+                      <w:szCs w:val="28"/>
+                      <w:lang w:eastAsia="ru-RU"/>
+                    </w:rPr>
+                  </m:ctrlPr>
+                </m:dPr>
+                <m:e>
+                  <m:sSub>
+                    <m:sSubPr>
+                      <m:ctrlPr>
+                        <w:rPr>
+                          <w:rFonts w:ascii="Cambria Math" w:eastAsia="Times New Roman" w:hAnsi="Cambria Math" w:cs="Times New Roman"/>
+                          <w:sz w:val="28"/>
+                          <w:szCs w:val="28"/>
+                          <w:lang w:eastAsia="ru-RU"/>
+                        </w:rPr>
+                      </m:ctrlPr>
+                    </m:sSubPr>
+                    <m:e>
+                      <m:r>
+                        <w:rPr>
+                          <w:rFonts w:ascii="Cambria Math" w:eastAsia="Cambria Math" w:hAnsi="Cambria Math" w:cs="Cambria Math"/>
+                          <w:sz w:val="28"/>
+                          <w:szCs w:val="28"/>
+                          <w:lang w:eastAsia="ru-RU"/>
+                        </w:rPr>
+                        <m:t>a</m:t>
+                      </m:r>
+                    </m:e>
+                    <m:sub>
+                      <m:r>
+                        <w:rPr>
+                          <w:rFonts w:ascii="Cambria Math" w:eastAsia="Cambria Math" w:hAnsi="Cambria Math" w:cs="Cambria Math"/>
+                          <w:sz w:val="28"/>
+                          <w:szCs w:val="28"/>
+                          <w:lang w:eastAsia="ru-RU"/>
+                        </w:rPr>
+                        <m:t>n</m:t>
+                      </m:r>
+                    </m:sub>
+                  </m:sSub>
+                  <m:func>
+                    <m:funcPr>
+                      <m:ctrlPr>
+                        <w:rPr>
+                          <w:rFonts w:ascii="Cambria Math" w:eastAsia="Times New Roman" w:hAnsi="Cambria Math" w:cs="Times New Roman"/>
+                          <w:sz w:val="28"/>
+                          <w:szCs w:val="28"/>
+                          <w:lang w:eastAsia="ru-RU"/>
+                        </w:rPr>
+                      </m:ctrlPr>
+                    </m:funcPr>
+                    <m:fName>
+                      <m:r>
+                        <m:rPr>
+                          <m:sty m:val="p"/>
+                        </m:rPr>
+                        <w:rPr>
+                          <w:rFonts w:ascii="Cambria Math" w:eastAsia="Cambria Math" w:hAnsi="Cambria Math" w:cs="Cambria Math"/>
+                          <w:sz w:val="28"/>
+                          <w:szCs w:val="28"/>
+                          <w:lang w:eastAsia="ru-RU"/>
+                        </w:rPr>
+                        <m:t>cos</m:t>
+                      </m:r>
+                    </m:fName>
+                    <m:e>
+                      <m:f>
+                        <m:fPr>
+                          <m:ctrlPr>
+                            <w:rPr>
+                              <w:rFonts w:ascii="Cambria Math" w:eastAsia="Times New Roman" w:hAnsi="Cambria Math" w:cs="Times New Roman"/>
+                              <w:sz w:val="28"/>
+                              <w:szCs w:val="28"/>
+                              <w:lang w:eastAsia="ru-RU"/>
+                            </w:rPr>
+                          </m:ctrlPr>
+                        </m:fPr>
+                        <m:num>
+                          <m:r>
+                            <w:rPr>
+                              <w:rFonts w:ascii="Cambria Math" w:eastAsia="Cambria Math" w:hAnsi="Cambria Math" w:cs="Cambria Math"/>
+                              <w:sz w:val="28"/>
+                              <w:szCs w:val="28"/>
+                              <w:lang w:eastAsia="ru-RU"/>
+                            </w:rPr>
+                            <m:t>nπx</m:t>
+                          </m:r>
+                        </m:num>
+                        <m:den>
+                          <m:r>
+                            <w:rPr>
+                              <w:rFonts w:ascii="Cambria Math" w:eastAsia="Cambria Math" w:hAnsi="Cambria Math" w:cs="Cambria Math"/>
+                              <w:sz w:val="28"/>
+                              <w:szCs w:val="28"/>
+                              <w:lang w:eastAsia="ru-RU"/>
+                            </w:rPr>
+                            <m:t>L</m:t>
+                          </m:r>
+                        </m:den>
+                      </m:f>
+                    </m:e>
+                  </m:func>
+                  <m:r>
+                    <w:rPr>
+                      <w:rFonts w:ascii="Cambria Math" w:eastAsia="Cambria Math" w:hAnsi="Cambria Math" w:cs="Cambria Math"/>
+                      <w:sz w:val="28"/>
+                      <w:szCs w:val="28"/>
+                      <w:lang w:eastAsia="ru-RU"/>
+                    </w:rPr>
+                    <m:t>+</m:t>
+                  </m:r>
+                  <m:sSub>
+                    <m:sSubPr>
+                      <m:ctrlPr>
+                        <w:rPr>
+                          <w:rFonts w:ascii="Cambria Math" w:eastAsia="Times New Roman" w:hAnsi="Cambria Math" w:cs="Times New Roman"/>
+                          <w:sz w:val="28"/>
+                          <w:szCs w:val="28"/>
+                          <w:lang w:eastAsia="ru-RU"/>
+                        </w:rPr>
+                      </m:ctrlPr>
+                    </m:sSubPr>
+                    <m:e>
+                      <m:r>
+                        <w:rPr>
+                          <w:rFonts w:ascii="Cambria Math" w:eastAsia="Cambria Math" w:hAnsi="Cambria Math" w:cs="Cambria Math"/>
+                          <w:sz w:val="28"/>
+                          <w:szCs w:val="28"/>
+                          <w:lang w:eastAsia="ru-RU"/>
+                        </w:rPr>
+                        <m:t>b</m:t>
+                      </m:r>
+                    </m:e>
+                    <m:sub>
+                      <m:r>
+                        <w:rPr>
+                          <w:rFonts w:ascii="Cambria Math" w:eastAsia="Cambria Math" w:hAnsi="Cambria Math" w:cs="Cambria Math"/>
+                          <w:sz w:val="28"/>
+                          <w:szCs w:val="28"/>
+                          <w:lang w:eastAsia="ru-RU"/>
+                        </w:rPr>
+                        <m:t>n</m:t>
+                      </m:r>
+                    </m:sub>
+                  </m:sSub>
+                  <m:func>
+                    <m:funcPr>
+                      <m:ctrlPr>
+                        <w:rPr>
+                          <w:rFonts w:ascii="Cambria Math" w:eastAsia="Times New Roman" w:hAnsi="Cambria Math" w:cs="Times New Roman"/>
+                          <w:sz w:val="28"/>
+                          <w:szCs w:val="28"/>
+                          <w:lang w:eastAsia="ru-RU"/>
+                        </w:rPr>
+                      </m:ctrlPr>
+                    </m:funcPr>
+                    <m:fName>
+                      <m:r>
+                        <m:rPr>
+                          <m:sty m:val="p"/>
+                        </m:rPr>
+                        <w:rPr>
+                          <w:rFonts w:ascii="Cambria Math" w:eastAsia="Cambria Math" w:hAnsi="Cambria Math" w:cs="Cambria Math"/>
+                          <w:sz w:val="28"/>
+                          <w:szCs w:val="28"/>
+                          <w:lang w:eastAsia="ru-RU"/>
+                        </w:rPr>
+                        <m:t>sin</m:t>
+                      </m:r>
+                    </m:fName>
+                    <m:e>
+                      <m:f>
+                        <m:fPr>
+                          <m:ctrlPr>
+                            <w:rPr>
+                              <w:rFonts w:ascii="Cambria Math" w:eastAsia="Times New Roman" w:hAnsi="Cambria Math" w:cs="Times New Roman"/>
+                              <w:sz w:val="28"/>
+                              <w:szCs w:val="28"/>
+                              <w:lang w:eastAsia="ru-RU"/>
+                            </w:rPr>
+                          </m:ctrlPr>
+                        </m:fPr>
+                        <m:num>
+                          <m:r>
+                            <w:rPr>
+                              <w:rFonts w:ascii="Cambria Math" w:eastAsia="Cambria Math" w:hAnsi="Cambria Math" w:cs="Cambria Math"/>
+                              <w:sz w:val="28"/>
+                              <w:szCs w:val="28"/>
+                              <w:lang w:eastAsia="ru-RU"/>
+                            </w:rPr>
+                            <m:t>nπx</m:t>
+                          </m:r>
+                        </m:num>
+                        <m:den>
+                          <m:r>
+                            <w:rPr>
+                              <w:rFonts w:ascii="Cambria Math" w:eastAsia="Cambria Math" w:hAnsi="Cambria Math" w:cs="Cambria Math"/>
+                              <w:sz w:val="28"/>
+                              <w:szCs w:val="28"/>
+                              <w:lang w:eastAsia="ru-RU"/>
+                            </w:rPr>
+                            <m:t>L</m:t>
+                          </m:r>
+                        </m:den>
+                      </m:f>
+                    </m:e>
+                  </m:func>
+                </m:e>
+              </m:d>
+            </m:e>
+          </m:nary>
+        </m:oMath>
+      </m:oMathPara>
     </w:p>
     <w:p>
       <w:pPr>
@@ -1221,7 +1699,6 @@
           <w:szCs w:val="28"/>
           <w:lang w:eastAsia="ru-RU"/>
         </w:rPr>
-        <w:lastRenderedPageBreak/>
         <w:t>!3</w:t>
       </w:r>
       <w:r>
@@ -1295,6 +1772,7 @@
           <w:szCs w:val="28"/>
           <w:lang w:eastAsia="ru-RU"/>
         </w:rPr>
+        <w:lastRenderedPageBreak/>
         <w:t>!3</w:t>
       </w:r>
       <w:r>
@@ -1465,7 +1943,29 @@
           <w:szCs w:val="28"/>
           <w:lang w:eastAsia="ru-RU"/>
         </w:rPr>
-        <w:t>Создать таблицу в текстовом процессоре  Microsoft Word.</w:t>
+        <w:t xml:space="preserve">Создать таблицу в текстовом </w:t>
+      </w:r>
+      <w:proofErr w:type="gramStart"/>
+      <w:r>
+        <w:rPr>
+          <w:rFonts w:ascii="Times New Roman" w:eastAsia="Times New Roman" w:hAnsi="Times New Roman" w:cs="Times New Roman"/>
+          <w:snapToGrid w:val="0"/>
+          <w:sz w:val="28"/>
+          <w:szCs w:val="28"/>
+          <w:lang w:eastAsia="ru-RU"/>
+        </w:rPr>
+        <w:t>процессоре  Microsoft</w:t>
+      </w:r>
+      <w:proofErr w:type="gramEnd"/>
+      <w:r>
+        <w:rPr>
+          <w:rFonts w:ascii="Times New Roman" w:eastAsia="Times New Roman" w:hAnsi="Times New Roman" w:cs="Times New Roman"/>
+          <w:snapToGrid w:val="0"/>
+          <w:sz w:val="28"/>
+          <w:szCs w:val="28"/>
+          <w:lang w:eastAsia="ru-RU"/>
+        </w:rPr>
+        <w:t xml:space="preserve"> Word.</w:t>
       </w:r>
     </w:p>
     <w:p>
@@ -1494,7 +1994,51 @@
           <w:szCs w:val="28"/>
           <w:lang w:eastAsia="ru-RU"/>
         </w:rPr>
-        <w:t>Стиль текста в таблице Timens New Roman, 14.</w:t>
+        <w:t xml:space="preserve">Стиль текста в таблице </w:t>
+      </w:r>
+      <w:proofErr w:type="spellStart"/>
+      <w:r>
+        <w:rPr>
+          <w:rFonts w:ascii="Times New Roman" w:eastAsia="Times New Roman" w:hAnsi="Times New Roman" w:cs="Times New Roman"/>
+          <w:snapToGrid w:val="0"/>
+          <w:sz w:val="28"/>
+          <w:szCs w:val="28"/>
+          <w:lang w:eastAsia="ru-RU"/>
+        </w:rPr>
+        <w:t>Timens</w:t>
+      </w:r>
+      <w:proofErr w:type="spellEnd"/>
+      <w:r>
+        <w:rPr>
+          <w:rFonts w:ascii="Times New Roman" w:eastAsia="Times New Roman" w:hAnsi="Times New Roman" w:cs="Times New Roman"/>
+          <w:snapToGrid w:val="0"/>
+          <w:sz w:val="28"/>
+          <w:szCs w:val="28"/>
+          <w:lang w:eastAsia="ru-RU"/>
+        </w:rPr>
+        <w:t xml:space="preserve"> New </w:t>
+      </w:r>
+      <w:proofErr w:type="spellStart"/>
+      <w:r>
+        <w:rPr>
+          <w:rFonts w:ascii="Times New Roman" w:eastAsia="Times New Roman" w:hAnsi="Times New Roman" w:cs="Times New Roman"/>
+          <w:snapToGrid w:val="0"/>
+          <w:sz w:val="28"/>
+          <w:szCs w:val="28"/>
+          <w:lang w:eastAsia="ru-RU"/>
+        </w:rPr>
+        <w:t>Roman</w:t>
+      </w:r>
+      <w:proofErr w:type="spellEnd"/>
+      <w:r>
+        <w:rPr>
+          <w:rFonts w:ascii="Times New Roman" w:eastAsia="Times New Roman" w:hAnsi="Times New Roman" w:cs="Times New Roman"/>
+          <w:snapToGrid w:val="0"/>
+          <w:sz w:val="28"/>
+          <w:szCs w:val="28"/>
+          <w:lang w:eastAsia="ru-RU"/>
+        </w:rPr>
+        <w:t>, 14.</w:t>
       </w:r>
     </w:p>
     <w:p>
@@ -1552,7 +2096,29 @@
           <w:szCs w:val="28"/>
           <w:lang w:eastAsia="ru-RU"/>
         </w:rPr>
-        <w:t>Выравнивание текста в  таблице по центру ячейки.</w:t>
+        <w:t xml:space="preserve">Выравнивание текста </w:t>
+      </w:r>
+      <w:proofErr w:type="gramStart"/>
+      <w:r>
+        <w:rPr>
+          <w:rFonts w:ascii="Times New Roman" w:eastAsia="Times New Roman" w:hAnsi="Times New Roman" w:cs="Times New Roman"/>
+          <w:snapToGrid w:val="0"/>
+          <w:sz w:val="28"/>
+          <w:szCs w:val="28"/>
+          <w:lang w:eastAsia="ru-RU"/>
+        </w:rPr>
+        <w:t>в  таблице</w:t>
+      </w:r>
+      <w:proofErr w:type="gramEnd"/>
+      <w:r>
+        <w:rPr>
+          <w:rFonts w:ascii="Times New Roman" w:eastAsia="Times New Roman" w:hAnsi="Times New Roman" w:cs="Times New Roman"/>
+          <w:snapToGrid w:val="0"/>
+          <w:sz w:val="28"/>
+          <w:szCs w:val="28"/>
+          <w:lang w:eastAsia="ru-RU"/>
+        </w:rPr>
+        <w:t xml:space="preserve"> по центру ячейки.</w:t>
       </w:r>
     </w:p>
     <w:p>
@@ -1644,7 +2210,47 @@
           <w:szCs w:val="28"/>
           <w:lang w:eastAsia="ru-RU"/>
         </w:rPr>
-        <w:t>Стиль текста  «СОГЛАСОВАНО», «УТВЕРЖДАЮ» - Times New Roman 14, размещение с помощью знака  табуляции.</w:t>
+        <w:t xml:space="preserve">Стиль </w:t>
+      </w:r>
+      <w:proofErr w:type="gramStart"/>
+      <w:r>
+        <w:rPr>
+          <w:rFonts w:ascii="Times New Roman" w:eastAsia="Times New Roman" w:hAnsi="Times New Roman" w:cs="Times New Roman"/>
+          <w:sz w:val="28"/>
+          <w:szCs w:val="28"/>
+          <w:lang w:eastAsia="ru-RU"/>
+        </w:rPr>
+        <w:t>текста  «</w:t>
+      </w:r>
+      <w:proofErr w:type="gramEnd"/>
+      <w:r>
+        <w:rPr>
+          <w:rFonts w:ascii="Times New Roman" w:eastAsia="Times New Roman" w:hAnsi="Times New Roman" w:cs="Times New Roman"/>
+          <w:sz w:val="28"/>
+          <w:szCs w:val="28"/>
+          <w:lang w:eastAsia="ru-RU"/>
+        </w:rPr>
+        <w:t xml:space="preserve">СОГЛАСОВАНО», «УТВЕРЖДАЮ» - Times New </w:t>
+      </w:r>
+      <w:proofErr w:type="spellStart"/>
+      <w:r>
+        <w:rPr>
+          <w:rFonts w:ascii="Times New Roman" w:eastAsia="Times New Roman" w:hAnsi="Times New Roman" w:cs="Times New Roman"/>
+          <w:sz w:val="28"/>
+          <w:szCs w:val="28"/>
+          <w:lang w:eastAsia="ru-RU"/>
+        </w:rPr>
+        <w:t>Roman</w:t>
+      </w:r>
+      <w:proofErr w:type="spellEnd"/>
+      <w:r>
+        <w:rPr>
+          <w:rFonts w:ascii="Times New Roman" w:eastAsia="Times New Roman" w:hAnsi="Times New Roman" w:cs="Times New Roman"/>
+          <w:sz w:val="28"/>
+          <w:szCs w:val="28"/>
+          <w:lang w:eastAsia="ru-RU"/>
+        </w:rPr>
+        <w:t xml:space="preserve"> 14, размещение с помощью знака  табуляции.</w:t>
       </w:r>
     </w:p>
     <w:p>
@@ -1696,7 +2302,27 @@
           <w:szCs w:val="28"/>
           <w:lang w:eastAsia="ru-RU"/>
         </w:rPr>
-        <w:t>Стиль для заголовка - Times New Roman 14, Ж, выравнивание по центру,</w:t>
+        <w:t xml:space="preserve">Стиль для заголовка - Times New </w:t>
+      </w:r>
+      <w:proofErr w:type="spellStart"/>
+      <w:r>
+        <w:rPr>
+          <w:rFonts w:ascii="Times New Roman" w:eastAsia="Times New Roman" w:hAnsi="Times New Roman" w:cs="Times New Roman"/>
+          <w:sz w:val="28"/>
+          <w:szCs w:val="28"/>
+          <w:lang w:eastAsia="ru-RU"/>
+        </w:rPr>
+        <w:t>Roman</w:t>
+      </w:r>
+      <w:proofErr w:type="spellEnd"/>
+      <w:r>
+        <w:rPr>
+          <w:rFonts w:ascii="Times New Roman" w:eastAsia="Times New Roman" w:hAnsi="Times New Roman" w:cs="Times New Roman"/>
+          <w:sz w:val="28"/>
+          <w:szCs w:val="28"/>
+          <w:lang w:eastAsia="ru-RU"/>
+        </w:rPr>
+        <w:t xml:space="preserve"> 14, Ж, выравнивание по центру,</w:t>
       </w:r>
     </w:p>
     <w:p>
@@ -1722,7 +2348,27 @@
           <w:szCs w:val="28"/>
           <w:lang w:eastAsia="ru-RU"/>
         </w:rPr>
-        <w:t>стиль основного текста – Times New Roman 14, выравнивание по ширине страницы, абзацный отступ 1,25см, межстрочный интервал 1,15.</w:t>
+        <w:t xml:space="preserve">стиль основного текста – Times New </w:t>
+      </w:r>
+      <w:proofErr w:type="spellStart"/>
+      <w:r>
+        <w:rPr>
+          <w:rFonts w:ascii="Times New Roman" w:eastAsia="Times New Roman" w:hAnsi="Times New Roman" w:cs="Times New Roman"/>
+          <w:sz w:val="28"/>
+          <w:szCs w:val="28"/>
+          <w:lang w:eastAsia="ru-RU"/>
+        </w:rPr>
+        <w:t>Roman</w:t>
+      </w:r>
+      <w:proofErr w:type="spellEnd"/>
+      <w:r>
+        <w:rPr>
+          <w:rFonts w:ascii="Times New Roman" w:eastAsia="Times New Roman" w:hAnsi="Times New Roman" w:cs="Times New Roman"/>
+          <w:sz w:val="28"/>
+          <w:szCs w:val="28"/>
+          <w:lang w:eastAsia="ru-RU"/>
+        </w:rPr>
+        <w:t xml:space="preserve"> 14, выравнивание по ширине страницы, абзацный отступ 1,25см, межстрочный интервал 1,15.</w:t>
       </w:r>
     </w:p>
     <w:p>
@@ -1774,7 +2420,27 @@
           <w:szCs w:val="28"/>
           <w:lang w:eastAsia="ru-RU"/>
         </w:rPr>
-        <w:t>Вставить дату с автообновлением.</w:t>
+        <w:t xml:space="preserve">Вставить дату с </w:t>
+      </w:r>
+      <w:proofErr w:type="spellStart"/>
+      <w:r>
+        <w:rPr>
+          <w:rFonts w:ascii="Times New Roman" w:eastAsia="Times New Roman" w:hAnsi="Times New Roman" w:cs="Times New Roman"/>
+          <w:sz w:val="28"/>
+          <w:szCs w:val="28"/>
+          <w:lang w:eastAsia="ru-RU"/>
+        </w:rPr>
+        <w:t>автообновлением</w:t>
+      </w:r>
+      <w:proofErr w:type="spellEnd"/>
+      <w:r>
+        <w:rPr>
+          <w:rFonts w:ascii="Times New Roman" w:eastAsia="Times New Roman" w:hAnsi="Times New Roman" w:cs="Times New Roman"/>
+          <w:sz w:val="28"/>
+          <w:szCs w:val="28"/>
+          <w:lang w:eastAsia="ru-RU"/>
+        </w:rPr>
+        <w:t>.</w:t>
       </w:r>
       <w:r>
         <w:rPr>
@@ -1856,7 +2522,18 @@
           <w:szCs w:val="28"/>
           <w:lang w:eastAsia="ru-RU"/>
         </w:rPr>
-        <w:t>Стиль таблицы – текст Times</w:t>
+        <w:t xml:space="preserve">Стиль таблицы – текст </w:t>
+      </w:r>
+      <w:proofErr w:type="gramStart"/>
+      <w:r>
+        <w:rPr>
+          <w:rFonts w:ascii="Times New Roman" w:eastAsia="Times New Roman" w:hAnsi="Times New Roman" w:cs="Times New Roman"/>
+          <w:color w:val="000000"/>
+          <w:sz w:val="28"/>
+          <w:szCs w:val="28"/>
+          <w:lang w:eastAsia="ru-RU"/>
+        </w:rPr>
+        <w:t>Times</w:t>
       </w:r>
       <w:r>
         <w:rPr>
@@ -1876,7 +2553,40 @@
           <w:szCs w:val="28"/>
           <w:lang w:eastAsia="ru-RU"/>
         </w:rPr>
-        <w:t xml:space="preserve"> New Roman 14, выравнивание по центру ячейки.</w:t>
+        <w:t xml:space="preserve"> New</w:t>
+      </w:r>
+      <w:proofErr w:type="gramEnd"/>
+      <w:r>
+        <w:rPr>
+          <w:rFonts w:ascii="Times New Roman" w:eastAsia="Times New Roman" w:hAnsi="Times New Roman" w:cs="Times New Roman"/>
+          <w:color w:val="000000"/>
+          <w:sz w:val="28"/>
+          <w:szCs w:val="28"/>
+          <w:lang w:eastAsia="ru-RU"/>
+        </w:rPr>
+        <w:t xml:space="preserve"> </w:t>
+      </w:r>
+      <w:proofErr w:type="spellStart"/>
+      <w:r>
+        <w:rPr>
+          <w:rFonts w:ascii="Times New Roman" w:eastAsia="Times New Roman" w:hAnsi="Times New Roman" w:cs="Times New Roman"/>
+          <w:color w:val="000000"/>
+          <w:sz w:val="28"/>
+          <w:szCs w:val="28"/>
+          <w:lang w:eastAsia="ru-RU"/>
+        </w:rPr>
+        <w:t>Roman</w:t>
+      </w:r>
+      <w:proofErr w:type="spellEnd"/>
+      <w:r>
+        <w:rPr>
+          <w:rFonts w:ascii="Times New Roman" w:eastAsia="Times New Roman" w:hAnsi="Times New Roman" w:cs="Times New Roman"/>
+          <w:color w:val="000000"/>
+          <w:sz w:val="28"/>
+          <w:szCs w:val="28"/>
+          <w:lang w:eastAsia="ru-RU"/>
+        </w:rPr>
+        <w:t xml:space="preserve"> 14, выравнивание по центру ячейки.</w:t>
       </w:r>
     </w:p>
     <w:p>
@@ -1963,7 +2673,29 @@
           <w:szCs w:val="28"/>
           <w:lang w:eastAsia="ru-RU"/>
         </w:rPr>
-        <w:t>Заголовок гистограммы шрифт Calibri (Заголовки), 18, «Ж».</w:t>
+        <w:t xml:space="preserve">Заголовок гистограммы шрифт </w:t>
+      </w:r>
+      <w:proofErr w:type="spellStart"/>
+      <w:r>
+        <w:rPr>
+          <w:rFonts w:ascii="Times New Roman" w:eastAsia="Times New Roman" w:hAnsi="Times New Roman" w:cs="Times New Roman"/>
+          <w:color w:val="000000"/>
+          <w:sz w:val="28"/>
+          <w:szCs w:val="28"/>
+          <w:lang w:eastAsia="ru-RU"/>
+        </w:rPr>
+        <w:t>Calibri</w:t>
+      </w:r>
+      <w:proofErr w:type="spellEnd"/>
+      <w:r>
+        <w:rPr>
+          <w:rFonts w:ascii="Times New Roman" w:eastAsia="Times New Roman" w:hAnsi="Times New Roman" w:cs="Times New Roman"/>
+          <w:color w:val="000000"/>
+          <w:sz w:val="28"/>
+          <w:szCs w:val="28"/>
+          <w:lang w:eastAsia="ru-RU"/>
+        </w:rPr>
+        <w:t xml:space="preserve"> (Заголовки), 18, «Ж».</w:t>
       </w:r>
     </w:p>
     <w:p>
@@ -2008,7 +2740,27 @@
           <w:szCs w:val="28"/>
           <w:lang w:eastAsia="ru-RU"/>
         </w:rPr>
-        <w:t xml:space="preserve">Создать таблицу в текстовом процессоре  Microsoft </w:t>
+        <w:t xml:space="preserve">Создать таблицу в текстовом </w:t>
+      </w:r>
+      <w:proofErr w:type="gramStart"/>
+      <w:r>
+        <w:rPr>
+          <w:rFonts w:ascii="Times New Roman" w:eastAsia="Times New Roman" w:hAnsi="Times New Roman" w:cs="Times New Roman"/>
+          <w:sz w:val="28"/>
+          <w:szCs w:val="28"/>
+          <w:lang w:eastAsia="ru-RU"/>
+        </w:rPr>
+        <w:t>процессоре  Microsoft</w:t>
+      </w:r>
+      <w:proofErr w:type="gramEnd"/>
+      <w:r>
+        <w:rPr>
+          <w:rFonts w:ascii="Times New Roman" w:eastAsia="Times New Roman" w:hAnsi="Times New Roman" w:cs="Times New Roman"/>
+          <w:sz w:val="28"/>
+          <w:szCs w:val="28"/>
+          <w:lang w:eastAsia="ru-RU"/>
+        </w:rPr>
+        <w:t xml:space="preserve"> </w:t>
       </w:r>
       <w:r>
         <w:rPr>
@@ -2056,7 +2808,27 @@
           <w:szCs w:val="28"/>
           <w:lang w:eastAsia="ru-RU"/>
         </w:rPr>
-        <w:t xml:space="preserve">фрагмент таблицы, обведенный жирной линией, разработать и сохранить в MS Excel, и организовать экспорт этих данных в таблицу Word . </w:t>
+        <w:t xml:space="preserve">фрагмент таблицы, обведенный жирной линией, разработать и сохранить в MS Excel, и организовать экспорт этих данных в таблицу </w:t>
+      </w:r>
+      <w:proofErr w:type="gramStart"/>
+      <w:r>
+        <w:rPr>
+          <w:rFonts w:ascii="Times New Roman" w:eastAsia="Times New Roman" w:hAnsi="Times New Roman" w:cs="Times New Roman"/>
+          <w:sz w:val="28"/>
+          <w:szCs w:val="28"/>
+          <w:lang w:eastAsia="ru-RU"/>
+        </w:rPr>
+        <w:t>Word .</w:t>
+      </w:r>
+      <w:proofErr w:type="gramEnd"/>
+      <w:r>
+        <w:rPr>
+          <w:rFonts w:ascii="Times New Roman" w:eastAsia="Times New Roman" w:hAnsi="Times New Roman" w:cs="Times New Roman"/>
+          <w:sz w:val="28"/>
+          <w:szCs w:val="28"/>
+          <w:lang w:eastAsia="ru-RU"/>
+        </w:rPr>
+        <w:t xml:space="preserve"> </w:t>
       </w:r>
     </w:p>
     <w:p>
@@ -2148,7 +2920,47 @@
           <w:szCs w:val="28"/>
           <w:lang w:eastAsia="ru-RU"/>
         </w:rPr>
-        <w:t xml:space="preserve"> создать столбцовые инфокривые </w:t>
+        <w:t xml:space="preserve"> создать </w:t>
+      </w:r>
+      <w:proofErr w:type="spellStart"/>
+      <w:r>
+        <w:rPr>
+          <w:rFonts w:ascii="Times New Roman" w:eastAsia="Times New Roman" w:hAnsi="Times New Roman" w:cs="Times New Roman"/>
+          <w:sz w:val="28"/>
+          <w:szCs w:val="28"/>
+          <w:lang w:eastAsia="ru-RU"/>
+        </w:rPr>
+        <w:t>столбцовые</w:t>
+      </w:r>
+      <w:proofErr w:type="spellEnd"/>
+      <w:r>
+        <w:rPr>
+          <w:rFonts w:ascii="Times New Roman" w:eastAsia="Times New Roman" w:hAnsi="Times New Roman" w:cs="Times New Roman"/>
+          <w:sz w:val="28"/>
+          <w:szCs w:val="28"/>
+          <w:lang w:eastAsia="ru-RU"/>
+        </w:rPr>
+        <w:t xml:space="preserve"> </w:t>
+      </w:r>
+      <w:proofErr w:type="spellStart"/>
+      <w:r>
+        <w:rPr>
+          <w:rFonts w:ascii="Times New Roman" w:eastAsia="Times New Roman" w:hAnsi="Times New Roman" w:cs="Times New Roman"/>
+          <w:sz w:val="28"/>
+          <w:szCs w:val="28"/>
+          <w:lang w:eastAsia="ru-RU"/>
+        </w:rPr>
+        <w:t>инфокривые</w:t>
+      </w:r>
+      <w:proofErr w:type="spellEnd"/>
+      <w:r>
+        <w:rPr>
+          <w:rFonts w:ascii="Times New Roman" w:eastAsia="Times New Roman" w:hAnsi="Times New Roman" w:cs="Times New Roman"/>
+          <w:sz w:val="28"/>
+          <w:szCs w:val="28"/>
+          <w:lang w:eastAsia="ru-RU"/>
+        </w:rPr>
+        <w:t xml:space="preserve"> </w:t>
       </w:r>
       <w:r>
         <w:rPr>
@@ -2179,14 +2991,85 @@
         </w:rPr>
         <w:t xml:space="preserve">С </w:t>
       </w:r>
-      <w:r>
-        <w:rPr>
-          <w:rFonts w:ascii="Times New Roman" w:eastAsia="Times New Roman" w:hAnsi="Times New Roman" w:cs="Times New Roman"/>
-          <w:sz w:val="28"/>
-          <w:szCs w:val="28"/>
-          <w:lang w:eastAsia="ru-RU"/>
-        </w:rPr>
-        <w:t xml:space="preserve">инфокривые Sparklines в виде графика. Минимальные и максимальные числовые значения должны быть отображены в Sparklines красным цветом. Текст в заголовке таблицы Times New Roman 12, </w:t>
+      <w:proofErr w:type="spellStart"/>
+      <w:r>
+        <w:rPr>
+          <w:rFonts w:ascii="Times New Roman" w:eastAsia="Times New Roman" w:hAnsi="Times New Roman" w:cs="Times New Roman"/>
+          <w:sz w:val="28"/>
+          <w:szCs w:val="28"/>
+          <w:lang w:eastAsia="ru-RU"/>
+        </w:rPr>
+        <w:t>инфокривые</w:t>
+      </w:r>
+      <w:proofErr w:type="spellEnd"/>
+      <w:r>
+        <w:rPr>
+          <w:rFonts w:ascii="Times New Roman" w:eastAsia="Times New Roman" w:hAnsi="Times New Roman" w:cs="Times New Roman"/>
+          <w:sz w:val="28"/>
+          <w:szCs w:val="28"/>
+          <w:lang w:eastAsia="ru-RU"/>
+        </w:rPr>
+        <w:t xml:space="preserve"> </w:t>
+      </w:r>
+      <w:proofErr w:type="spellStart"/>
+      <w:r>
+        <w:rPr>
+          <w:rFonts w:ascii="Times New Roman" w:eastAsia="Times New Roman" w:hAnsi="Times New Roman" w:cs="Times New Roman"/>
+          <w:sz w:val="28"/>
+          <w:szCs w:val="28"/>
+          <w:lang w:eastAsia="ru-RU"/>
+        </w:rPr>
+        <w:t>Sparklines</w:t>
+      </w:r>
+      <w:proofErr w:type="spellEnd"/>
+      <w:r>
+        <w:rPr>
+          <w:rFonts w:ascii="Times New Roman" w:eastAsia="Times New Roman" w:hAnsi="Times New Roman" w:cs="Times New Roman"/>
+          <w:sz w:val="28"/>
+          <w:szCs w:val="28"/>
+          <w:lang w:eastAsia="ru-RU"/>
+        </w:rPr>
+        <w:t xml:space="preserve"> в виде графика. Минимальные и максимальные числовые значения должны быть отображены в </w:t>
+      </w:r>
+      <w:proofErr w:type="spellStart"/>
+      <w:r>
+        <w:rPr>
+          <w:rFonts w:ascii="Times New Roman" w:eastAsia="Times New Roman" w:hAnsi="Times New Roman" w:cs="Times New Roman"/>
+          <w:sz w:val="28"/>
+          <w:szCs w:val="28"/>
+          <w:lang w:eastAsia="ru-RU"/>
+        </w:rPr>
+        <w:t>Sparklines</w:t>
+      </w:r>
+      <w:proofErr w:type="spellEnd"/>
+      <w:r>
+        <w:rPr>
+          <w:rFonts w:ascii="Times New Roman" w:eastAsia="Times New Roman" w:hAnsi="Times New Roman" w:cs="Times New Roman"/>
+          <w:sz w:val="28"/>
+          <w:szCs w:val="28"/>
+          <w:lang w:eastAsia="ru-RU"/>
+        </w:rPr>
+        <w:t xml:space="preserve"> красным цветом. Текст в заголовке таблицы Times New </w:t>
+      </w:r>
+      <w:proofErr w:type="spellStart"/>
+      <w:r>
+        <w:rPr>
+          <w:rFonts w:ascii="Times New Roman" w:eastAsia="Times New Roman" w:hAnsi="Times New Roman" w:cs="Times New Roman"/>
+          <w:sz w:val="28"/>
+          <w:szCs w:val="28"/>
+          <w:lang w:eastAsia="ru-RU"/>
+        </w:rPr>
+        <w:t>Roman</w:t>
+      </w:r>
+      <w:proofErr w:type="spellEnd"/>
+      <w:r>
+        <w:rPr>
+          <w:rFonts w:ascii="Times New Roman" w:eastAsia="Times New Roman" w:hAnsi="Times New Roman" w:cs="Times New Roman"/>
+          <w:sz w:val="28"/>
+          <w:szCs w:val="28"/>
+          <w:lang w:eastAsia="ru-RU"/>
+        </w:rPr>
+        <w:t xml:space="preserve"> 12, </w:t>
       </w:r>
       <w:r>
         <w:rPr>
@@ -2250,17 +3133,7 @@
           <w:sz w:val="28"/>
           <w:szCs w:val="28"/>
         </w:rPr>
-        <w:t xml:space="preserve">Ниже приведены запросы к поисковому серверу. Расположите номера запросов в порядке возрастания количества страниц, которые найдет </w:t>
-      </w:r>
-      <w:r>
-        <w:rPr>
-          <w:rFonts w:ascii="Times New Roman" w:hAnsi="Times New Roman" w:cs="Times New Roman"/>
-          <w:color w:val="000000"/>
-          <w:sz w:val="28"/>
-          <w:szCs w:val="28"/>
-        </w:rPr>
-        <w:lastRenderedPageBreak/>
-        <w:t>поисковый сервер по каждому запросу. Для обозначения логической операции «ИЛИ» в запросе используется символ |, а для логической операции «И» – &amp;.</w:t>
+        <w:t>Ниже приведены запросы к поисковому серверу. Расположите номера запросов в порядке возрастания количества страниц, которые найдет поисковый сервер по каждому запросу. Для обозначения логической операции «ИЛИ» в запросе используется символ |, а для логической операции «И» – &amp;.</w:t>
       </w:r>
     </w:p>
     <w:p>
@@ -2282,6 +3155,7 @@
           <w:sz w:val="28"/>
           <w:szCs w:val="28"/>
         </w:rPr>
+        <w:lastRenderedPageBreak/>
         <w:t>1) принтеры &amp; сканеры &amp; продажа</w:t>
       </w:r>
     </w:p>
@@ -2562,7 +3436,25 @@
           <w:sz w:val="28"/>
           <w:szCs w:val="28"/>
         </w:rPr>
-        <w:t>Для обозначения логической операции «ИЛИ» в запросе используется символ |, а для логической операции «И» - &amp;. Операция "" означает, что поисковик должен искать фразу идентичную запросу, т. е. в том же падеже, числе, и.т.д.</w:t>
+        <w:t xml:space="preserve">Для обозначения логической операции «ИЛИ» в запросе используется символ |, а для логической операции «И» - &amp;. Операция "" означает, что поисковик должен искать фразу идентичную запросу, т. е. в том же падеже, числе, </w:t>
+      </w:r>
+      <w:proofErr w:type="spellStart"/>
+      <w:r>
+        <w:rPr>
+          <w:color w:val="000000"/>
+          <w:sz w:val="28"/>
+          <w:szCs w:val="28"/>
+        </w:rPr>
+        <w:t>и.т.д</w:t>
+      </w:r>
+      <w:proofErr w:type="spellEnd"/>
+      <w:r>
+        <w:rPr>
+          <w:color w:val="000000"/>
+          <w:sz w:val="28"/>
+          <w:szCs w:val="28"/>
+        </w:rPr>
+        <w:t>.</w:t>
       </w:r>
     </w:p>
     <w:p>
@@ -3557,7 +4449,6 @@
                 <w:sz w:val="26"/>
                 <w:szCs w:val="26"/>
               </w:rPr>
-              <w:lastRenderedPageBreak/>
               <w:t>эсминец</w:t>
             </w:r>
           </w:p>
@@ -3644,6 +4535,7 @@
           <w:sz w:val="28"/>
           <w:szCs w:val="28"/>
         </w:rPr>
+        <w:lastRenderedPageBreak/>
         <w:t>Сколько страниц </w:t>
       </w:r>
       <w:r>
@@ -3686,7 +4578,7 @@
       </w:r>
     </w:p>
     <w:sectPr>
-      <w:headerReference w:type="default" r:id="rId9"/>
+      <w:headerReference w:type="default" r:id="rId11"/>
       <w:pgSz w:w="11909" w:h="16834" w:code="9"/>
       <w:pgMar w:top="1134" w:right="567" w:bottom="1134" w:left="1701" w:header="709" w:footer="709" w:gutter="0"/>
       <w:cols w:space="720"/>
@@ -5058,6 +5950,16 @@
       <w:u w:val="single"/>
     </w:rPr>
   </w:style>
+  <w:style w:type="character" w:styleId="ae">
+    <w:name w:val="Placeholder Text"/>
+    <w:basedOn w:val="a0"/>
+    <w:uiPriority w:val="99"/>
+    <w:semiHidden/>
+    <w:rsid w:val="0013431C"/>
+    <w:rPr>
+      <w:color w:val="808080"/>
+    </w:rPr>
+  </w:style>
 </w:styles>
 </file>
 

</xml_diff>